<commit_message>
upgrade cv in pt-br and en
</commit_message>
<xml_diff>
--- a/dist/cv-en.docx
+++ b/dist/cv-en.docx
@@ -1,6 +1,6 @@
 
 <file path=word/document.xml><?xml version="1.0" encoding="utf-8"?>
-<w:document xmlns:wpc="http://schemas.microsoft.com/office/word/2010/wordprocessingCanvas" xmlns:mo="http://schemas.microsoft.com/office/mac/office/2008/main" xmlns:mc="http://schemas.openxmlformats.org/markup-compatibility/2006" xmlns:mv="urn:schemas-microsoft-com:mac:vml" xmlns:o="urn:schemas-microsoft-com:office:office" xmlns:r="http://schemas.openxmlformats.org/officeDocument/2006/relationships" xmlns:m="http://schemas.openxmlformats.org/officeDocument/2006/math" xmlns:v="urn:schemas-microsoft-com:vml" xmlns:wp14="http://schemas.microsoft.com/office/word/2010/wordprocessingDrawing" xmlns:wp="http://schemas.openxmlformats.org/drawingml/2006/wordprocessingDrawing" xmlns:w10="urn:schemas-microsoft-com:office:word" xmlns:w="http://schemas.openxmlformats.org/wordprocessingml/2006/main" xmlns:w14="http://schemas.microsoft.com/office/word/2010/wordml" xmlns:w15="http://schemas.microsoft.com/office/word/2012/wordml" xmlns:wpg="http://schemas.microsoft.com/office/word/2010/wordprocessingGroup" xmlns:wpi="http://schemas.microsoft.com/office/word/2010/wordprocessingInk" xmlns:wne="http://schemas.microsoft.com/office/word/2006/wordml" xmlns:wps="http://schemas.microsoft.com/office/word/2010/wordprocessingShape" mc:Ignorable="w14 w15 wp14">
+<w:document xmlns:wpc="http://schemas.microsoft.com/office/word/2010/wordprocessingCanvas" xmlns:cx="http://schemas.microsoft.com/office/drawing/2014/chartex" xmlns:cx1="http://schemas.microsoft.com/office/drawing/2015/9/8/chartex" xmlns:cx2="http://schemas.microsoft.com/office/drawing/2015/10/21/chartex" xmlns:cx3="http://schemas.microsoft.com/office/drawing/2016/5/9/chartex" xmlns:cx4="http://schemas.microsoft.com/office/drawing/2016/5/10/chartex" xmlns:cx5="http://schemas.microsoft.com/office/drawing/2016/5/11/chartex" xmlns:cx6="http://schemas.microsoft.com/office/drawing/2016/5/12/chartex" xmlns:cx7="http://schemas.microsoft.com/office/drawing/2016/5/13/chartex" xmlns:cx8="http://schemas.microsoft.com/office/drawing/2016/5/14/chartex" xmlns:mc="http://schemas.openxmlformats.org/markup-compatibility/2006" xmlns:aink="http://schemas.microsoft.com/office/drawing/2016/ink" xmlns:am3d="http://schemas.microsoft.com/office/drawing/2017/model3d" xmlns:o="urn:schemas-microsoft-com:office:office" xmlns:r="http://schemas.openxmlformats.org/officeDocument/2006/relationships" xmlns:m="http://schemas.openxmlformats.org/officeDocument/2006/math" xmlns:v="urn:schemas-microsoft-com:vml" xmlns:wp14="http://schemas.microsoft.com/office/word/2010/wordprocessingDrawing" xmlns:wp="http://schemas.openxmlformats.org/drawingml/2006/wordprocessingDrawing" xmlns:w10="urn:schemas-microsoft-com:office:word" xmlns:w="http://schemas.openxmlformats.org/wordprocessingml/2006/main" xmlns:w14="http://schemas.microsoft.com/office/word/2010/wordml" xmlns:w15="http://schemas.microsoft.com/office/word/2012/wordml" xmlns:w16cid="http://schemas.microsoft.com/office/word/2016/wordml/cid" xmlns:w16se="http://schemas.microsoft.com/office/word/2015/wordml/symex" xmlns:wpg="http://schemas.microsoft.com/office/word/2010/wordprocessingGroup" xmlns:wpi="http://schemas.microsoft.com/office/word/2010/wordprocessingInk" xmlns:wne="http://schemas.microsoft.com/office/word/2006/wordml" xmlns:wps="http://schemas.microsoft.com/office/word/2010/wordprocessingShape" mc:Ignorable="w14 w15 w16se w16cid wp14">
   <w:body>
     <w:p>
       <w:pPr>
@@ -15,8 +15,8 @@
           <w:bCs/>
           <w:color w:val="24292E"/>
           <w:kern w:val="36"/>
-          <w:sz w:val="48"/>
-          <w:szCs w:val="48"/>
+          <w:sz w:val="18"/>
+          <w:szCs w:val="18"/>
           <w:lang w:eastAsia="pt-BR"/>
         </w:rPr>
       </w:pPr>
@@ -27,11 +27,65 @@
           <w:bCs/>
           <w:color w:val="24292E"/>
           <w:kern w:val="36"/>
-          <w:sz w:val="48"/>
-          <w:szCs w:val="48"/>
+          <w:sz w:val="32"/>
+          <w:szCs w:val="32"/>
           <w:lang w:eastAsia="pt-BR"/>
         </w:rPr>
         <w:t>Carvalho Elmir</w:t>
+      </w:r>
+      <w:r>
+        <w:rPr>
+          <w:rFonts w:ascii="Segoe UI" w:eastAsia="Times New Roman" w:hAnsi="Segoe UI" w:cs="Segoe UI"/>
+          <w:b/>
+          <w:bCs/>
+          <w:noProof/>
+          <w:color w:val="24292E"/>
+          <w:kern w:val="36"/>
+          <w:sz w:val="18"/>
+          <w:szCs w:val="18"/>
+          <w:lang w:eastAsia="pt-BR"/>
+        </w:rPr>
+        <w:drawing>
+          <wp:inline distT="0" distB="0" distL="0" distR="0" wp14:anchorId="0C885E7E" wp14:editId="669DB39B">
+            <wp:extent cx="614855" cy="614855"/>
+            <wp:effectExtent l="0" t="0" r="0" b="0"/>
+            <wp:docPr id="1" name="Imagem 1"/>
+            <wp:cNvGraphicFramePr>
+              <a:graphicFrameLocks xmlns:a="http://schemas.openxmlformats.org/drawingml/2006/main" noChangeAspect="1"/>
+            </wp:cNvGraphicFramePr>
+            <a:graphic xmlns:a="http://schemas.openxmlformats.org/drawingml/2006/main">
+              <a:graphicData uri="http://schemas.openxmlformats.org/drawingml/2006/picture">
+                <pic:pic xmlns:pic="http://schemas.openxmlformats.org/drawingml/2006/picture">
+                  <pic:nvPicPr>
+                    <pic:cNvPr id="1" name="black.png"/>
+                    <pic:cNvPicPr/>
+                  </pic:nvPicPr>
+                  <pic:blipFill>
+                    <a:blip r:embed="rId7" cstate="print">
+                      <a:extLst>
+                        <a:ext uri="{28A0092B-C50C-407E-A947-70E740481C1C}">
+                          <a14:useLocalDpi xmlns:a14="http://schemas.microsoft.com/office/drawing/2010/main" val="0"/>
+                        </a:ext>
+                      </a:extLst>
+                    </a:blip>
+                    <a:stretch>
+                      <a:fillRect/>
+                    </a:stretch>
+                  </pic:blipFill>
+                  <pic:spPr>
+                    <a:xfrm>
+                      <a:off x="0" y="0"/>
+                      <a:ext cx="623948" cy="623948"/>
+                    </a:xfrm>
+                    <a:prstGeom prst="rect">
+                      <a:avLst/>
+                    </a:prstGeom>
+                  </pic:spPr>
+                </pic:pic>
+              </a:graphicData>
+            </a:graphic>
+          </wp:inline>
+        </w:drawing>
       </w:r>
     </w:p>
     <w:p>
@@ -44,18 +98,18 @@
         <w:rPr>
           <w:rFonts w:ascii="Segoe UI" w:eastAsia="Times New Roman" w:hAnsi="Segoe UI" w:cs="Segoe UI"/>
           <w:color w:val="24292E"/>
-          <w:sz w:val="24"/>
-          <w:szCs w:val="24"/>
-          <w:lang w:eastAsia="pt-BR"/>
-        </w:rPr>
-      </w:pPr>
-      <w:hyperlink r:id="rId7" w:history="1">
+          <w:sz w:val="18"/>
+          <w:szCs w:val="18"/>
+          <w:lang w:eastAsia="pt-BR"/>
+        </w:rPr>
+      </w:pPr>
+      <w:hyperlink r:id="rId8" w:history="1">
         <w:r>
           <w:rPr>
             <w:rFonts w:ascii="Segoe UI" w:eastAsia="Times New Roman" w:hAnsi="Segoe UI" w:cs="Segoe UI"/>
             <w:color w:val="0366D6"/>
-            <w:sz w:val="24"/>
-            <w:szCs w:val="24"/>
+            <w:sz w:val="18"/>
+            <w:szCs w:val="18"/>
             <w:u w:val="single"/>
             <w:lang w:eastAsia="pt-BR"/>
           </w:rPr>
@@ -66,19 +120,19 @@
         <w:rPr>
           <w:rFonts w:ascii="Segoe UI" w:eastAsia="Times New Roman" w:hAnsi="Segoe UI" w:cs="Segoe UI"/>
           <w:color w:val="24292E"/>
-          <w:sz w:val="24"/>
-          <w:szCs w:val="24"/>
+          <w:sz w:val="18"/>
+          <w:szCs w:val="18"/>
           <w:lang w:eastAsia="pt-BR"/>
         </w:rPr>
         <w:t> | </w:t>
       </w:r>
-      <w:hyperlink r:id="rId8" w:history="1">
+      <w:hyperlink r:id="rId9" w:history="1">
         <w:r>
           <w:rPr>
             <w:rFonts w:ascii="Segoe UI" w:eastAsia="Times New Roman" w:hAnsi="Segoe UI" w:cs="Segoe UI"/>
             <w:color w:val="0366D6"/>
-            <w:sz w:val="24"/>
-            <w:szCs w:val="24"/>
+            <w:sz w:val="18"/>
+            <w:szCs w:val="18"/>
             <w:u w:val="single"/>
             <w:lang w:eastAsia="pt-BR"/>
           </w:rPr>
@@ -96,19 +150,19 @@
         <w:rPr>
           <w:rFonts w:ascii="Segoe UI" w:eastAsia="Times New Roman" w:hAnsi="Segoe UI" w:cs="Segoe UI"/>
           <w:color w:val="24292E"/>
-          <w:sz w:val="24"/>
-          <w:szCs w:val="24"/>
-          <w:lang w:eastAsia="pt-BR"/>
-        </w:rPr>
-      </w:pPr>
-      <w:hyperlink r:id="rId9" w:history="1">
+          <w:sz w:val="18"/>
+          <w:szCs w:val="18"/>
+          <w:lang w:eastAsia="pt-BR"/>
+        </w:rPr>
+      </w:pPr>
+      <w:hyperlink r:id="rId10" w:history="1">
         <w:proofErr w:type="spellStart"/>
         <w:r>
           <w:rPr>
             <w:rFonts w:ascii="Segoe UI" w:eastAsia="Times New Roman" w:hAnsi="Segoe UI" w:cs="Segoe UI"/>
             <w:color w:val="0366D6"/>
-            <w:sz w:val="24"/>
-            <w:szCs w:val="24"/>
+            <w:sz w:val="18"/>
+            <w:szCs w:val="18"/>
             <w:u w:val="single"/>
             <w:lang w:eastAsia="pt-BR"/>
           </w:rPr>
@@ -119,8 +173,8 @@
           <w:rPr>
             <w:rFonts w:ascii="Segoe UI" w:eastAsia="Times New Roman" w:hAnsi="Segoe UI" w:cs="Segoe UI"/>
             <w:color w:val="0366D6"/>
-            <w:sz w:val="24"/>
-            <w:szCs w:val="24"/>
+            <w:sz w:val="18"/>
+            <w:szCs w:val="18"/>
             <w:u w:val="single"/>
             <w:lang w:eastAsia="pt-BR"/>
           </w:rPr>
@@ -138,19 +192,19 @@
         <w:rPr>
           <w:rFonts w:ascii="Segoe UI" w:eastAsia="Times New Roman" w:hAnsi="Segoe UI" w:cs="Segoe UI"/>
           <w:color w:val="24292E"/>
-          <w:sz w:val="24"/>
-          <w:szCs w:val="24"/>
-          <w:lang w:eastAsia="pt-BR"/>
-        </w:rPr>
-      </w:pPr>
-      <w:hyperlink r:id="rId10" w:history="1">
+          <w:sz w:val="18"/>
+          <w:szCs w:val="18"/>
+          <w:lang w:eastAsia="pt-BR"/>
+        </w:rPr>
+      </w:pPr>
+      <w:hyperlink r:id="rId11" w:history="1">
         <w:proofErr w:type="spellStart"/>
         <w:r>
           <w:rPr>
             <w:rFonts w:ascii="Segoe UI" w:eastAsia="Times New Roman" w:hAnsi="Segoe UI" w:cs="Segoe UI"/>
             <w:color w:val="0366D6"/>
-            <w:sz w:val="24"/>
-            <w:szCs w:val="24"/>
+            <w:sz w:val="18"/>
+            <w:szCs w:val="18"/>
             <w:u w:val="single"/>
             <w:lang w:eastAsia="pt-BR"/>
           </w:rPr>
@@ -171,8 +225,8 @@
           <w:b/>
           <w:bCs/>
           <w:color w:val="24292E"/>
-          <w:sz w:val="36"/>
-          <w:szCs w:val="36"/>
+          <w:sz w:val="28"/>
+          <w:szCs w:val="28"/>
           <w:lang w:eastAsia="pt-BR"/>
         </w:rPr>
       </w:pPr>
@@ -183,8 +237,8 @@
           <w:b/>
           <w:bCs/>
           <w:color w:val="24292E"/>
-          <w:sz w:val="36"/>
-          <w:szCs w:val="36"/>
+          <w:sz w:val="28"/>
+          <w:szCs w:val="28"/>
           <w:lang w:eastAsia="pt-BR"/>
         </w:rPr>
         <w:t>Objective</w:t>
@@ -201,17 +255,17 @@
         <w:rPr>
           <w:rFonts w:ascii="Segoe UI" w:eastAsia="Times New Roman" w:hAnsi="Segoe UI" w:cs="Segoe UI"/>
           <w:color w:val="24292E"/>
-          <w:sz w:val="24"/>
-          <w:szCs w:val="24"/>
-          <w:lang w:eastAsia="pt-BR"/>
-        </w:rPr>
-      </w:pPr>
-      <w:r>
-        <w:rPr>
-          <w:rFonts w:ascii="Segoe UI" w:eastAsia="Times New Roman" w:hAnsi="Segoe UI" w:cs="Segoe UI"/>
-          <w:color w:val="24292E"/>
-          <w:sz w:val="24"/>
-          <w:szCs w:val="24"/>
+          <w:sz w:val="18"/>
+          <w:szCs w:val="18"/>
+          <w:lang w:eastAsia="pt-BR"/>
+        </w:rPr>
+      </w:pPr>
+      <w:r>
+        <w:rPr>
+          <w:rFonts w:ascii="Segoe UI" w:eastAsia="Times New Roman" w:hAnsi="Segoe UI" w:cs="Segoe UI"/>
+          <w:color w:val="24292E"/>
+          <w:sz w:val="18"/>
+          <w:szCs w:val="18"/>
           <w:lang w:eastAsia="pt-BR"/>
         </w:rPr>
         <w:t>Front-</w:t>
@@ -221,8 +275,8 @@
         <w:rPr>
           <w:rFonts w:ascii="Segoe UI" w:eastAsia="Times New Roman" w:hAnsi="Segoe UI" w:cs="Segoe UI"/>
           <w:color w:val="24292E"/>
-          <w:sz w:val="24"/>
-          <w:szCs w:val="24"/>
+          <w:sz w:val="18"/>
+          <w:szCs w:val="18"/>
           <w:lang w:eastAsia="pt-BR"/>
         </w:rPr>
         <w:t>end</w:t>
@@ -232,8 +286,8 @@
         <w:rPr>
           <w:rFonts w:ascii="Segoe UI" w:eastAsia="Times New Roman" w:hAnsi="Segoe UI" w:cs="Segoe UI"/>
           <w:color w:val="24292E"/>
-          <w:sz w:val="24"/>
-          <w:szCs w:val="24"/>
+          <w:sz w:val="18"/>
+          <w:szCs w:val="18"/>
           <w:lang w:eastAsia="pt-BR"/>
         </w:rPr>
         <w:t xml:space="preserve"> </w:t>
@@ -243,8 +297,8 @@
         <w:rPr>
           <w:rFonts w:ascii="Segoe UI" w:eastAsia="Times New Roman" w:hAnsi="Segoe UI" w:cs="Segoe UI"/>
           <w:color w:val="24292E"/>
-          <w:sz w:val="24"/>
-          <w:szCs w:val="24"/>
+          <w:sz w:val="18"/>
+          <w:szCs w:val="18"/>
           <w:lang w:eastAsia="pt-BR"/>
         </w:rPr>
         <w:t>Developer</w:t>
@@ -263,8 +317,8 @@
           <w:b/>
           <w:bCs/>
           <w:color w:val="24292E"/>
-          <w:sz w:val="36"/>
-          <w:szCs w:val="36"/>
+          <w:sz w:val="28"/>
+          <w:szCs w:val="28"/>
           <w:lang w:eastAsia="pt-BR"/>
         </w:rPr>
       </w:pPr>
@@ -274,8 +328,8 @@
           <w:b/>
           <w:bCs/>
           <w:color w:val="24292E"/>
-          <w:sz w:val="36"/>
-          <w:szCs w:val="36"/>
+          <w:sz w:val="28"/>
+          <w:szCs w:val="28"/>
           <w:lang w:eastAsia="pt-BR"/>
         </w:rPr>
         <w:t xml:space="preserve">Soft </w:t>
@@ -287,8 +341,8 @@
           <w:b/>
           <w:bCs/>
           <w:color w:val="24292E"/>
-          <w:sz w:val="36"/>
-          <w:szCs w:val="36"/>
+          <w:sz w:val="28"/>
+          <w:szCs w:val="28"/>
           <w:lang w:eastAsia="pt-BR"/>
         </w:rPr>
         <w:t>Skills</w:t>
@@ -305,8 +359,8 @@
         <w:rPr>
           <w:rFonts w:ascii="Segoe UI" w:eastAsia="Times New Roman" w:hAnsi="Segoe UI" w:cs="Segoe UI"/>
           <w:color w:val="24292E"/>
-          <w:sz w:val="24"/>
-          <w:szCs w:val="24"/>
+          <w:sz w:val="18"/>
+          <w:szCs w:val="18"/>
           <w:lang w:eastAsia="pt-BR"/>
         </w:rPr>
       </w:pPr>
@@ -315,8 +369,8 @@
         <w:rPr>
           <w:rFonts w:ascii="Segoe UI" w:eastAsia="Times New Roman" w:hAnsi="Segoe UI" w:cs="Segoe UI"/>
           <w:color w:val="24292E"/>
-          <w:sz w:val="24"/>
-          <w:szCs w:val="24"/>
+          <w:sz w:val="18"/>
+          <w:szCs w:val="18"/>
           <w:lang w:eastAsia="pt-BR"/>
         </w:rPr>
         <w:t>Communicative</w:t>
@@ -333,8 +387,8 @@
         <w:rPr>
           <w:rFonts w:ascii="Segoe UI" w:eastAsia="Times New Roman" w:hAnsi="Segoe UI" w:cs="Segoe UI"/>
           <w:color w:val="24292E"/>
-          <w:sz w:val="24"/>
-          <w:szCs w:val="24"/>
+          <w:sz w:val="18"/>
+          <w:szCs w:val="18"/>
           <w:lang w:eastAsia="pt-BR"/>
         </w:rPr>
       </w:pPr>
@@ -343,8 +397,8 @@
         <w:rPr>
           <w:rFonts w:ascii="Segoe UI" w:eastAsia="Times New Roman" w:hAnsi="Segoe UI" w:cs="Segoe UI"/>
           <w:color w:val="24292E"/>
-          <w:sz w:val="24"/>
-          <w:szCs w:val="24"/>
+          <w:sz w:val="18"/>
+          <w:szCs w:val="18"/>
           <w:lang w:eastAsia="pt-BR"/>
         </w:rPr>
         <w:t>Curious</w:t>
@@ -361,8 +415,8 @@
         <w:rPr>
           <w:rFonts w:ascii="Segoe UI" w:eastAsia="Times New Roman" w:hAnsi="Segoe UI" w:cs="Segoe UI"/>
           <w:color w:val="24292E"/>
-          <w:sz w:val="24"/>
-          <w:szCs w:val="24"/>
+          <w:sz w:val="18"/>
+          <w:szCs w:val="18"/>
           <w:lang w:eastAsia="pt-BR"/>
         </w:rPr>
       </w:pPr>
@@ -371,11 +425,39 @@
         <w:rPr>
           <w:rFonts w:ascii="Segoe UI" w:eastAsia="Times New Roman" w:hAnsi="Segoe UI" w:cs="Segoe UI"/>
           <w:color w:val="24292E"/>
-          <w:sz w:val="24"/>
-          <w:szCs w:val="24"/>
+          <w:sz w:val="18"/>
+          <w:szCs w:val="18"/>
           <w:lang w:eastAsia="pt-BR"/>
         </w:rPr>
         <w:t>Creative</w:t>
+      </w:r>
+      <w:proofErr w:type="spellEnd"/>
+    </w:p>
+    <w:p>
+      <w:pPr>
+        <w:numPr>
+          <w:ilvl w:val="0"/>
+          <w:numId w:val="12"/>
+        </w:numPr>
+        <w:spacing w:before="60" w:after="100" w:afterAutospacing="1" w:line="240" w:lineRule="auto"/>
+        <w:rPr>
+          <w:rFonts w:ascii="Segoe UI" w:eastAsia="Times New Roman" w:hAnsi="Segoe UI" w:cs="Segoe UI"/>
+          <w:color w:val="24292E"/>
+          <w:sz w:val="18"/>
+          <w:szCs w:val="18"/>
+          <w:lang w:eastAsia="pt-BR"/>
+        </w:rPr>
+      </w:pPr>
+      <w:proofErr w:type="spellStart"/>
+      <w:r>
+        <w:rPr>
+          <w:rFonts w:ascii="Segoe UI" w:eastAsia="Times New Roman" w:hAnsi="Segoe UI" w:cs="Segoe UI"/>
+          <w:color w:val="24292E"/>
+          <w:sz w:val="18"/>
+          <w:szCs w:val="18"/>
+          <w:lang w:eastAsia="pt-BR"/>
+        </w:rPr>
+        <w:t>Enthusiastic</w:t>
       </w:r>
       <w:proofErr w:type="spellEnd"/>
     </w:p>
@@ -391,8 +473,8 @@
           <w:b/>
           <w:bCs/>
           <w:color w:val="24292E"/>
-          <w:sz w:val="36"/>
-          <w:szCs w:val="36"/>
+          <w:sz w:val="28"/>
+          <w:szCs w:val="28"/>
           <w:lang w:eastAsia="pt-BR"/>
         </w:rPr>
       </w:pPr>
@@ -403,8 +485,8 @@
           <w:b/>
           <w:bCs/>
           <w:color w:val="24292E"/>
-          <w:sz w:val="36"/>
-          <w:szCs w:val="36"/>
+          <w:sz w:val="28"/>
+          <w:szCs w:val="28"/>
           <w:lang w:eastAsia="pt-BR"/>
         </w:rPr>
         <w:t>Languages</w:t>
@@ -421,8 +503,8 @@
         <w:rPr>
           <w:rFonts w:ascii="Segoe UI" w:eastAsia="Times New Roman" w:hAnsi="Segoe UI" w:cs="Segoe UI"/>
           <w:color w:val="24292E"/>
-          <w:sz w:val="24"/>
-          <w:szCs w:val="24"/>
+          <w:sz w:val="18"/>
+          <w:szCs w:val="18"/>
           <w:lang w:eastAsia="pt-BR"/>
         </w:rPr>
       </w:pPr>
@@ -431,8 +513,8 @@
         <w:rPr>
           <w:rFonts w:ascii="Segoe UI" w:eastAsia="Times New Roman" w:hAnsi="Segoe UI" w:cs="Segoe UI"/>
           <w:color w:val="24292E"/>
-          <w:sz w:val="24"/>
-          <w:szCs w:val="24"/>
+          <w:sz w:val="18"/>
+          <w:szCs w:val="18"/>
           <w:lang w:eastAsia="pt-BR"/>
         </w:rPr>
         <w:t>Portuguese</w:t>
@@ -442,8 +524,8 @@
         <w:rPr>
           <w:rFonts w:ascii="Segoe UI" w:eastAsia="Times New Roman" w:hAnsi="Segoe UI" w:cs="Segoe UI"/>
           <w:color w:val="24292E"/>
-          <w:sz w:val="24"/>
-          <w:szCs w:val="24"/>
+          <w:sz w:val="18"/>
+          <w:szCs w:val="18"/>
           <w:lang w:eastAsia="pt-BR"/>
         </w:rPr>
         <w:t xml:space="preserve"> - </w:t>
@@ -453,8 +535,8 @@
         <w:rPr>
           <w:rFonts w:ascii="Segoe UI" w:eastAsia="Times New Roman" w:hAnsi="Segoe UI" w:cs="Segoe UI"/>
           <w:color w:val="24292E"/>
-          <w:sz w:val="24"/>
-          <w:szCs w:val="24"/>
+          <w:sz w:val="18"/>
+          <w:szCs w:val="18"/>
           <w:lang w:eastAsia="pt-BR"/>
         </w:rPr>
         <w:t>Fluent</w:t>
@@ -464,8 +546,8 @@
         <w:rPr>
           <w:rFonts w:ascii="Segoe UI" w:eastAsia="Times New Roman" w:hAnsi="Segoe UI" w:cs="Segoe UI"/>
           <w:color w:val="24292E"/>
-          <w:sz w:val="24"/>
-          <w:szCs w:val="24"/>
+          <w:sz w:val="18"/>
+          <w:szCs w:val="18"/>
           <w:lang w:eastAsia="pt-BR"/>
         </w:rPr>
         <w:t>/</w:t>
@@ -475,8 +557,8 @@
         <w:rPr>
           <w:rFonts w:ascii="Segoe UI" w:eastAsia="Times New Roman" w:hAnsi="Segoe UI" w:cs="Segoe UI"/>
           <w:color w:val="24292E"/>
-          <w:sz w:val="24"/>
-          <w:szCs w:val="24"/>
+          <w:sz w:val="18"/>
+          <w:szCs w:val="18"/>
           <w:lang w:eastAsia="pt-BR"/>
         </w:rPr>
         <w:t>Native</w:t>
@@ -493,8 +575,8 @@
         <w:rPr>
           <w:rFonts w:ascii="Segoe UI" w:eastAsia="Times New Roman" w:hAnsi="Segoe UI" w:cs="Segoe UI"/>
           <w:color w:val="24292E"/>
-          <w:sz w:val="24"/>
-          <w:szCs w:val="24"/>
+          <w:sz w:val="18"/>
+          <w:szCs w:val="18"/>
           <w:lang w:eastAsia="pt-BR"/>
         </w:rPr>
       </w:pPr>
@@ -503,8 +585,8 @@
         <w:rPr>
           <w:rFonts w:ascii="Segoe UI" w:eastAsia="Times New Roman" w:hAnsi="Segoe UI" w:cs="Segoe UI"/>
           <w:color w:val="24292E"/>
-          <w:sz w:val="24"/>
-          <w:szCs w:val="24"/>
+          <w:sz w:val="18"/>
+          <w:szCs w:val="18"/>
           <w:lang w:eastAsia="pt-BR"/>
         </w:rPr>
         <w:t>English</w:t>
@@ -514,8 +596,8 @@
         <w:rPr>
           <w:rFonts w:ascii="Segoe UI" w:eastAsia="Times New Roman" w:hAnsi="Segoe UI" w:cs="Segoe UI"/>
           <w:color w:val="24292E"/>
-          <w:sz w:val="24"/>
-          <w:szCs w:val="24"/>
+          <w:sz w:val="18"/>
+          <w:szCs w:val="18"/>
           <w:lang w:eastAsia="pt-BR"/>
         </w:rPr>
         <w:t xml:space="preserve"> - </w:t>
@@ -525,8 +607,8 @@
         <w:rPr>
           <w:rFonts w:ascii="Segoe UI" w:eastAsia="Times New Roman" w:hAnsi="Segoe UI" w:cs="Segoe UI"/>
           <w:color w:val="24292E"/>
-          <w:sz w:val="24"/>
-          <w:szCs w:val="24"/>
+          <w:sz w:val="18"/>
+          <w:szCs w:val="18"/>
           <w:lang w:eastAsia="pt-BR"/>
         </w:rPr>
         <w:t>Intermediate</w:t>
@@ -545,8 +627,8 @@
           <w:b/>
           <w:bCs/>
           <w:color w:val="24292E"/>
-          <w:sz w:val="36"/>
-          <w:szCs w:val="36"/>
+          <w:sz w:val="28"/>
+          <w:szCs w:val="28"/>
           <w:lang w:val="en-US" w:eastAsia="pt-BR"/>
         </w:rPr>
       </w:pPr>
@@ -556,8 +638,8 @@
           <w:b/>
           <w:bCs/>
           <w:color w:val="24292E"/>
-          <w:sz w:val="36"/>
-          <w:szCs w:val="36"/>
+          <w:sz w:val="28"/>
+          <w:szCs w:val="28"/>
           <w:lang w:val="en-US" w:eastAsia="pt-BR"/>
         </w:rPr>
         <w:t>Proficient user of MS Office.</w:t>
@@ -573,17 +655,17 @@
         <w:rPr>
           <w:rFonts w:ascii="Segoe UI" w:eastAsia="Times New Roman" w:hAnsi="Segoe UI" w:cs="Segoe UI"/>
           <w:color w:val="24292E"/>
-          <w:sz w:val="24"/>
-          <w:szCs w:val="24"/>
-          <w:lang w:eastAsia="pt-BR"/>
-        </w:rPr>
-      </w:pPr>
-      <w:r>
-        <w:rPr>
-          <w:rFonts w:ascii="Segoe UI" w:eastAsia="Times New Roman" w:hAnsi="Segoe UI" w:cs="Segoe UI"/>
-          <w:color w:val="24292E"/>
-          <w:sz w:val="24"/>
-          <w:szCs w:val="24"/>
+          <w:sz w:val="18"/>
+          <w:szCs w:val="18"/>
+          <w:lang w:eastAsia="pt-BR"/>
+        </w:rPr>
+      </w:pPr>
+      <w:r>
+        <w:rPr>
+          <w:rFonts w:ascii="Segoe UI" w:eastAsia="Times New Roman" w:hAnsi="Segoe UI" w:cs="Segoe UI"/>
+          <w:color w:val="24292E"/>
+          <w:sz w:val="18"/>
+          <w:szCs w:val="18"/>
           <w:lang w:eastAsia="pt-BR"/>
         </w:rPr>
         <w:t>Excel</w:t>
@@ -599,17 +681,17 @@
         <w:rPr>
           <w:rFonts w:ascii="Segoe UI" w:eastAsia="Times New Roman" w:hAnsi="Segoe UI" w:cs="Segoe UI"/>
           <w:color w:val="24292E"/>
-          <w:sz w:val="24"/>
-          <w:szCs w:val="24"/>
-          <w:lang w:eastAsia="pt-BR"/>
-        </w:rPr>
-      </w:pPr>
-      <w:r>
-        <w:rPr>
-          <w:rFonts w:ascii="Segoe UI" w:eastAsia="Times New Roman" w:hAnsi="Segoe UI" w:cs="Segoe UI"/>
-          <w:color w:val="24292E"/>
-          <w:sz w:val="24"/>
-          <w:szCs w:val="24"/>
+          <w:sz w:val="18"/>
+          <w:szCs w:val="18"/>
+          <w:lang w:eastAsia="pt-BR"/>
+        </w:rPr>
+      </w:pPr>
+      <w:r>
+        <w:rPr>
+          <w:rFonts w:ascii="Segoe UI" w:eastAsia="Times New Roman" w:hAnsi="Segoe UI" w:cs="Segoe UI"/>
+          <w:color w:val="24292E"/>
+          <w:sz w:val="18"/>
+          <w:szCs w:val="18"/>
           <w:lang w:eastAsia="pt-BR"/>
         </w:rPr>
         <w:t>Word</w:t>
@@ -625,20 +707,20 @@
         <w:rPr>
           <w:rFonts w:ascii="Segoe UI" w:eastAsia="Times New Roman" w:hAnsi="Segoe UI" w:cs="Segoe UI"/>
           <w:color w:val="24292E"/>
-          <w:sz w:val="24"/>
-          <w:szCs w:val="24"/>
-          <w:lang w:eastAsia="pt-BR"/>
-        </w:rPr>
-      </w:pPr>
-      <w:r>
-        <w:rPr>
-          <w:rFonts w:ascii="Segoe UI" w:eastAsia="Times New Roman" w:hAnsi="Segoe UI" w:cs="Segoe UI"/>
-          <w:color w:val="24292E"/>
-          <w:sz w:val="24"/>
-          <w:szCs w:val="24"/>
-          <w:lang w:eastAsia="pt-BR"/>
-        </w:rPr>
-        <w:t>MS Project</w:t>
+          <w:sz w:val="18"/>
+          <w:szCs w:val="18"/>
+          <w:lang w:eastAsia="pt-BR"/>
+        </w:rPr>
+      </w:pPr>
+      <w:r>
+        <w:rPr>
+          <w:rFonts w:ascii="Segoe UI" w:eastAsia="Times New Roman" w:hAnsi="Segoe UI" w:cs="Segoe UI"/>
+          <w:color w:val="24292E"/>
+          <w:sz w:val="18"/>
+          <w:szCs w:val="18"/>
+          <w:lang w:eastAsia="pt-BR"/>
+        </w:rPr>
+        <w:t>Photoshop</w:t>
       </w:r>
     </w:p>
     <w:p>
@@ -651,8 +733,8 @@
         <w:rPr>
           <w:rFonts w:ascii="Segoe UI" w:eastAsia="Times New Roman" w:hAnsi="Segoe UI" w:cs="Segoe UI"/>
           <w:color w:val="24292E"/>
-          <w:sz w:val="24"/>
-          <w:szCs w:val="24"/>
+          <w:sz w:val="18"/>
+          <w:szCs w:val="18"/>
           <w:lang w:eastAsia="pt-BR"/>
         </w:rPr>
       </w:pPr>
@@ -661,11 +743,11 @@
         <w:rPr>
           <w:rFonts w:ascii="Segoe UI" w:eastAsia="Times New Roman" w:hAnsi="Segoe UI" w:cs="Segoe UI"/>
           <w:color w:val="24292E"/>
-          <w:sz w:val="24"/>
-          <w:szCs w:val="24"/>
-          <w:lang w:eastAsia="pt-BR"/>
-        </w:rPr>
-        <w:t>VSCode</w:t>
+          <w:sz w:val="18"/>
+          <w:szCs w:val="18"/>
+          <w:lang w:eastAsia="pt-BR"/>
+        </w:rPr>
+        <w:t>Ilustrator</w:t>
       </w:r>
       <w:proofErr w:type="spellEnd"/>
     </w:p>
@@ -679,23 +761,21 @@
         <w:rPr>
           <w:rFonts w:ascii="Segoe UI" w:eastAsia="Times New Roman" w:hAnsi="Segoe UI" w:cs="Segoe UI"/>
           <w:color w:val="24292E"/>
-          <w:sz w:val="24"/>
-          <w:szCs w:val="24"/>
-          <w:lang w:eastAsia="pt-BR"/>
-        </w:rPr>
-      </w:pPr>
-      <w:proofErr w:type="spellStart"/>
-      <w:r>
-        <w:rPr>
-          <w:rFonts w:ascii="Segoe UI" w:eastAsia="Times New Roman" w:hAnsi="Segoe UI" w:cs="Segoe UI"/>
-          <w:color w:val="24292E"/>
-          <w:sz w:val="24"/>
-          <w:szCs w:val="24"/>
-          <w:lang w:eastAsia="pt-BR"/>
-        </w:rPr>
-        <w:t>Git</w:t>
-      </w:r>
-      <w:proofErr w:type="spellEnd"/>
+          <w:sz w:val="18"/>
+          <w:szCs w:val="18"/>
+          <w:lang w:eastAsia="pt-BR"/>
+        </w:rPr>
+      </w:pPr>
+      <w:r>
+        <w:rPr>
+          <w:rFonts w:ascii="Segoe UI" w:eastAsia="Times New Roman" w:hAnsi="Segoe UI" w:cs="Segoe UI"/>
+          <w:color w:val="24292E"/>
+          <w:sz w:val="18"/>
+          <w:szCs w:val="18"/>
+          <w:lang w:eastAsia="pt-BR"/>
+        </w:rPr>
+        <w:t>MS Project</w:t>
+      </w:r>
     </w:p>
     <w:p>
       <w:pPr>
@@ -707,21 +787,23 @@
         <w:rPr>
           <w:rFonts w:ascii="Segoe UI" w:eastAsia="Times New Roman" w:hAnsi="Segoe UI" w:cs="Segoe UI"/>
           <w:color w:val="24292E"/>
-          <w:sz w:val="24"/>
-          <w:szCs w:val="24"/>
-          <w:lang w:eastAsia="pt-BR"/>
-        </w:rPr>
-      </w:pPr>
-      <w:r>
-        <w:rPr>
-          <w:rFonts w:ascii="Segoe UI" w:eastAsia="Times New Roman" w:hAnsi="Segoe UI" w:cs="Segoe UI"/>
-          <w:color w:val="24292E"/>
-          <w:sz w:val="24"/>
-          <w:szCs w:val="24"/>
-          <w:lang w:eastAsia="pt-BR"/>
-        </w:rPr>
-        <w:t>Sublime Text3</w:t>
-      </w:r>
+          <w:sz w:val="18"/>
+          <w:szCs w:val="18"/>
+          <w:lang w:eastAsia="pt-BR"/>
+        </w:rPr>
+      </w:pPr>
+      <w:proofErr w:type="spellStart"/>
+      <w:r>
+        <w:rPr>
+          <w:rFonts w:ascii="Segoe UI" w:eastAsia="Times New Roman" w:hAnsi="Segoe UI" w:cs="Segoe UI"/>
+          <w:color w:val="24292E"/>
+          <w:sz w:val="18"/>
+          <w:szCs w:val="18"/>
+          <w:lang w:eastAsia="pt-BR"/>
+        </w:rPr>
+        <w:t>Git</w:t>
+      </w:r>
+      <w:proofErr w:type="spellEnd"/>
     </w:p>
     <w:p>
       <w:pPr>
@@ -733,32 +815,112 @@
         <w:rPr>
           <w:rFonts w:ascii="Segoe UI" w:eastAsia="Times New Roman" w:hAnsi="Segoe UI" w:cs="Segoe UI"/>
           <w:color w:val="24292E"/>
-          <w:sz w:val="24"/>
-          <w:szCs w:val="24"/>
-          <w:lang w:eastAsia="pt-BR"/>
-        </w:rPr>
-      </w:pPr>
+          <w:sz w:val="18"/>
+          <w:szCs w:val="18"/>
+          <w:lang w:eastAsia="pt-BR"/>
+        </w:rPr>
+      </w:pPr>
+      <w:r>
+        <w:rPr>
+          <w:rFonts w:ascii="Segoe UI" w:eastAsia="Times New Roman" w:hAnsi="Segoe UI" w:cs="Segoe UI"/>
+          <w:color w:val="24292E"/>
+          <w:sz w:val="18"/>
+          <w:szCs w:val="18"/>
+          <w:lang w:eastAsia="pt-BR"/>
+        </w:rPr>
+        <w:t>S</w:t>
+      </w:r>
+      <w:r>
+        <w:rPr>
+          <w:rFonts w:ascii="Segoe UI" w:eastAsia="Times New Roman" w:hAnsi="Segoe UI" w:cs="Segoe UI"/>
+          <w:color w:val="24292E"/>
+          <w:sz w:val="18"/>
+          <w:szCs w:val="18"/>
+          <w:lang w:eastAsia="pt-BR"/>
+        </w:rPr>
+        <w:t xml:space="preserve">ketch (in </w:t>
+      </w:r>
       <w:proofErr w:type="spellStart"/>
       <w:r>
         <w:rPr>
           <w:rFonts w:ascii="Segoe UI" w:eastAsia="Times New Roman" w:hAnsi="Segoe UI" w:cs="Segoe UI"/>
           <w:color w:val="24292E"/>
-          <w:sz w:val="24"/>
-          <w:szCs w:val="24"/>
-          <w:lang w:eastAsia="pt-BR"/>
-        </w:rPr>
-        <w:t>CloudBerry</w:t>
+          <w:sz w:val="18"/>
+          <w:szCs w:val="18"/>
+          <w:lang w:eastAsia="pt-BR"/>
+        </w:rPr>
+        <w:t>growth</w:t>
       </w:r>
       <w:proofErr w:type="spellEnd"/>
       <w:r>
         <w:rPr>
           <w:rFonts w:ascii="Segoe UI" w:eastAsia="Times New Roman" w:hAnsi="Segoe UI" w:cs="Segoe UI"/>
           <w:color w:val="24292E"/>
-          <w:sz w:val="24"/>
-          <w:szCs w:val="24"/>
-          <w:lang w:eastAsia="pt-BR"/>
-        </w:rPr>
-        <w:t xml:space="preserve"> AWS</w:t>
+          <w:sz w:val="18"/>
+          <w:szCs w:val="18"/>
+          <w:lang w:eastAsia="pt-BR"/>
+        </w:rPr>
+        <w:t>)</w:t>
+      </w:r>
+    </w:p>
+    <w:p>
+      <w:pPr>
+        <w:numPr>
+          <w:ilvl w:val="0"/>
+          <w:numId w:val="14"/>
+        </w:numPr>
+        <w:spacing w:before="60" w:after="100" w:afterAutospacing="1" w:line="240" w:lineRule="auto"/>
+        <w:rPr>
+          <w:rFonts w:ascii="Segoe UI" w:eastAsia="Times New Roman" w:hAnsi="Segoe UI" w:cs="Segoe UI"/>
+          <w:color w:val="24292E"/>
+          <w:sz w:val="18"/>
+          <w:szCs w:val="18"/>
+          <w:lang w:eastAsia="pt-BR"/>
+        </w:rPr>
+      </w:pPr>
+      <w:proofErr w:type="spellStart"/>
+      <w:r>
+        <w:rPr>
+          <w:rFonts w:ascii="Segoe UI" w:eastAsia="Times New Roman" w:hAnsi="Segoe UI" w:cs="Segoe UI"/>
+          <w:color w:val="24292E"/>
+          <w:sz w:val="18"/>
+          <w:szCs w:val="18"/>
+          <w:lang w:eastAsia="pt-BR"/>
+        </w:rPr>
+        <w:t>AdobeXD</w:t>
+      </w:r>
+      <w:proofErr w:type="spellEnd"/>
+      <w:r>
+        <w:rPr>
+          <w:rFonts w:ascii="Segoe UI" w:eastAsia="Times New Roman" w:hAnsi="Segoe UI" w:cs="Segoe UI"/>
+          <w:color w:val="24292E"/>
+          <w:sz w:val="18"/>
+          <w:szCs w:val="18"/>
+          <w:lang w:eastAsia="pt-BR"/>
+        </w:rPr>
+        <w:t xml:space="preserve"> (in </w:t>
+      </w:r>
+      <w:proofErr w:type="spellStart"/>
+      <w:r>
+        <w:rPr>
+          <w:rFonts w:ascii="Segoe UI" w:eastAsia="Times New Roman" w:hAnsi="Segoe UI" w:cs="Segoe UI"/>
+          <w:color w:val="24292E"/>
+          <w:sz w:val="18"/>
+          <w:szCs w:val="18"/>
+          <w:lang w:eastAsia="pt-BR"/>
+        </w:rPr>
+        <w:t>growth</w:t>
+      </w:r>
+      <w:proofErr w:type="spellEnd"/>
+      <w:r>
+        <w:rPr>
+          <w:rFonts w:ascii="Segoe UI" w:eastAsia="Times New Roman" w:hAnsi="Segoe UI" w:cs="Segoe UI"/>
+          <w:color w:val="24292E"/>
+          <w:sz w:val="18"/>
+          <w:szCs w:val="18"/>
+          <w:lang w:eastAsia="pt-BR"/>
+        </w:rPr>
+        <w:t>)</w:t>
       </w:r>
     </w:p>
     <w:p>
@@ -773,8 +935,8 @@
           <w:b/>
           <w:bCs/>
           <w:color w:val="24292E"/>
-          <w:sz w:val="36"/>
-          <w:szCs w:val="36"/>
+          <w:sz w:val="28"/>
+          <w:szCs w:val="28"/>
           <w:lang w:eastAsia="pt-BR"/>
         </w:rPr>
       </w:pPr>
@@ -785,8 +947,8 @@
           <w:b/>
           <w:bCs/>
           <w:color w:val="24292E"/>
-          <w:sz w:val="36"/>
-          <w:szCs w:val="36"/>
+          <w:sz w:val="28"/>
+          <w:szCs w:val="28"/>
           <w:lang w:eastAsia="pt-BR"/>
         </w:rPr>
         <w:t>Stacks</w:t>
@@ -803,17 +965,17 @@
         <w:rPr>
           <w:rFonts w:ascii="Segoe UI" w:eastAsia="Times New Roman" w:hAnsi="Segoe UI" w:cs="Segoe UI"/>
           <w:color w:val="24292E"/>
-          <w:sz w:val="24"/>
-          <w:szCs w:val="24"/>
-          <w:lang w:eastAsia="pt-BR"/>
-        </w:rPr>
-      </w:pPr>
-      <w:r>
-        <w:rPr>
-          <w:rFonts w:ascii="Segoe UI" w:eastAsia="Times New Roman" w:hAnsi="Segoe UI" w:cs="Segoe UI"/>
-          <w:color w:val="24292E"/>
-          <w:sz w:val="24"/>
-          <w:szCs w:val="24"/>
+          <w:sz w:val="18"/>
+          <w:szCs w:val="18"/>
+          <w:lang w:eastAsia="pt-BR"/>
+        </w:rPr>
+      </w:pPr>
+      <w:r>
+        <w:rPr>
+          <w:rFonts w:ascii="Segoe UI" w:eastAsia="Times New Roman" w:hAnsi="Segoe UI" w:cs="Segoe UI"/>
+          <w:color w:val="24292E"/>
+          <w:sz w:val="18"/>
+          <w:szCs w:val="18"/>
           <w:lang w:eastAsia="pt-BR"/>
         </w:rPr>
         <w:t>HTML5</w:t>
@@ -829,17 +991,17 @@
         <w:rPr>
           <w:rFonts w:ascii="Segoe UI" w:eastAsia="Times New Roman" w:hAnsi="Segoe UI" w:cs="Segoe UI"/>
           <w:color w:val="24292E"/>
-          <w:sz w:val="24"/>
-          <w:szCs w:val="24"/>
-          <w:lang w:eastAsia="pt-BR"/>
-        </w:rPr>
-      </w:pPr>
-      <w:r>
-        <w:rPr>
-          <w:rFonts w:ascii="Segoe UI" w:eastAsia="Times New Roman" w:hAnsi="Segoe UI" w:cs="Segoe UI"/>
-          <w:color w:val="24292E"/>
-          <w:sz w:val="24"/>
-          <w:szCs w:val="24"/>
+          <w:sz w:val="18"/>
+          <w:szCs w:val="18"/>
+          <w:lang w:eastAsia="pt-BR"/>
+        </w:rPr>
+      </w:pPr>
+      <w:r>
+        <w:rPr>
+          <w:rFonts w:ascii="Segoe UI" w:eastAsia="Times New Roman" w:hAnsi="Segoe UI" w:cs="Segoe UI"/>
+          <w:color w:val="24292E"/>
+          <w:sz w:val="18"/>
+          <w:szCs w:val="18"/>
           <w:lang w:eastAsia="pt-BR"/>
         </w:rPr>
         <w:t>CSS3</w:t>
@@ -855,8 +1017,8 @@
         <w:rPr>
           <w:rFonts w:ascii="Segoe UI" w:eastAsia="Times New Roman" w:hAnsi="Segoe UI" w:cs="Segoe UI"/>
           <w:color w:val="24292E"/>
-          <w:sz w:val="24"/>
-          <w:szCs w:val="24"/>
+          <w:sz w:val="18"/>
+          <w:szCs w:val="18"/>
           <w:lang w:eastAsia="pt-BR"/>
         </w:rPr>
       </w:pPr>
@@ -865,8 +1027,8 @@
         <w:rPr>
           <w:rFonts w:ascii="Segoe UI" w:eastAsia="Times New Roman" w:hAnsi="Segoe UI" w:cs="Segoe UI"/>
           <w:color w:val="24292E"/>
-          <w:sz w:val="24"/>
-          <w:szCs w:val="24"/>
+          <w:sz w:val="18"/>
+          <w:szCs w:val="18"/>
           <w:lang w:eastAsia="pt-BR"/>
         </w:rPr>
         <w:t>Javascript</w:t>
@@ -883,17 +1045,17 @@
         <w:rPr>
           <w:rFonts w:ascii="Segoe UI" w:eastAsia="Times New Roman" w:hAnsi="Segoe UI" w:cs="Segoe UI"/>
           <w:color w:val="24292E"/>
-          <w:sz w:val="24"/>
-          <w:szCs w:val="24"/>
-          <w:lang w:eastAsia="pt-BR"/>
-        </w:rPr>
-      </w:pPr>
-      <w:r>
-        <w:rPr>
-          <w:rFonts w:ascii="Segoe UI" w:eastAsia="Times New Roman" w:hAnsi="Segoe UI" w:cs="Segoe UI"/>
-          <w:color w:val="24292E"/>
-          <w:sz w:val="24"/>
-          <w:szCs w:val="24"/>
+          <w:sz w:val="18"/>
+          <w:szCs w:val="18"/>
+          <w:lang w:eastAsia="pt-BR"/>
+        </w:rPr>
+      </w:pPr>
+      <w:r>
+        <w:rPr>
+          <w:rFonts w:ascii="Segoe UI" w:eastAsia="Times New Roman" w:hAnsi="Segoe UI" w:cs="Segoe UI"/>
+          <w:color w:val="24292E"/>
+          <w:sz w:val="18"/>
+          <w:szCs w:val="18"/>
           <w:lang w:eastAsia="pt-BR"/>
         </w:rPr>
         <w:t>PHP</w:t>
@@ -909,21 +1071,23 @@
         <w:rPr>
           <w:rFonts w:ascii="Segoe UI" w:eastAsia="Times New Roman" w:hAnsi="Segoe UI" w:cs="Segoe UI"/>
           <w:color w:val="24292E"/>
-          <w:sz w:val="24"/>
-          <w:szCs w:val="24"/>
-          <w:lang w:eastAsia="pt-BR"/>
-        </w:rPr>
-      </w:pPr>
-      <w:r>
-        <w:rPr>
-          <w:rFonts w:ascii="Segoe UI" w:eastAsia="Times New Roman" w:hAnsi="Segoe UI" w:cs="Segoe UI"/>
-          <w:color w:val="24292E"/>
-          <w:sz w:val="24"/>
-          <w:szCs w:val="24"/>
-          <w:lang w:eastAsia="pt-BR"/>
-        </w:rPr>
-        <w:t>MySQL</w:t>
-      </w:r>
+          <w:sz w:val="18"/>
+          <w:szCs w:val="18"/>
+          <w:lang w:eastAsia="pt-BR"/>
+        </w:rPr>
+      </w:pPr>
+      <w:proofErr w:type="spellStart"/>
+      <w:r>
+        <w:rPr>
+          <w:rFonts w:ascii="Segoe UI" w:eastAsia="Times New Roman" w:hAnsi="Segoe UI" w:cs="Segoe UI"/>
+          <w:color w:val="24292E"/>
+          <w:sz w:val="18"/>
+          <w:szCs w:val="18"/>
+          <w:lang w:eastAsia="pt-BR"/>
+        </w:rPr>
+        <w:t>Database</w:t>
+      </w:r>
+      <w:proofErr w:type="spellEnd"/>
     </w:p>
     <w:p>
       <w:pPr>
@@ -935,20 +1099,20 @@
         <w:rPr>
           <w:rFonts w:ascii="Segoe UI" w:eastAsia="Times New Roman" w:hAnsi="Segoe UI" w:cs="Segoe UI"/>
           <w:color w:val="24292E"/>
-          <w:sz w:val="24"/>
-          <w:szCs w:val="24"/>
-          <w:lang w:eastAsia="pt-BR"/>
-        </w:rPr>
-      </w:pPr>
-      <w:r>
-        <w:rPr>
-          <w:rFonts w:ascii="Segoe UI" w:eastAsia="Times New Roman" w:hAnsi="Segoe UI" w:cs="Segoe UI"/>
-          <w:color w:val="24292E"/>
-          <w:sz w:val="24"/>
-          <w:szCs w:val="24"/>
-          <w:lang w:eastAsia="pt-BR"/>
-        </w:rPr>
-        <w:t>Photoshop</w:t>
+          <w:sz w:val="18"/>
+          <w:szCs w:val="18"/>
+          <w:lang w:eastAsia="pt-BR"/>
+        </w:rPr>
+      </w:pPr>
+      <w:r>
+        <w:rPr>
+          <w:rFonts w:ascii="Segoe UI" w:eastAsia="Times New Roman" w:hAnsi="Segoe UI" w:cs="Segoe UI"/>
+          <w:color w:val="24292E"/>
+          <w:sz w:val="18"/>
+          <w:szCs w:val="18"/>
+          <w:lang w:eastAsia="pt-BR"/>
+        </w:rPr>
+        <w:t>Mobile</w:t>
       </w:r>
     </w:p>
     <w:p>
@@ -961,21 +1125,31 @@
         <w:rPr>
           <w:rFonts w:ascii="Segoe UI" w:eastAsia="Times New Roman" w:hAnsi="Segoe UI" w:cs="Segoe UI"/>
           <w:color w:val="24292E"/>
-          <w:sz w:val="24"/>
-          <w:szCs w:val="24"/>
-          <w:lang w:eastAsia="pt-BR"/>
-        </w:rPr>
-      </w:pPr>
+          <w:sz w:val="18"/>
+          <w:szCs w:val="18"/>
+          <w:lang w:eastAsia="pt-BR"/>
+        </w:rPr>
+      </w:pPr>
+      <w:r>
+        <w:rPr>
+          <w:rFonts w:ascii="Segoe UI" w:eastAsia="Times New Roman" w:hAnsi="Segoe UI" w:cs="Segoe UI"/>
+          <w:color w:val="24292E"/>
+          <w:sz w:val="18"/>
+          <w:szCs w:val="18"/>
+          <w:lang w:eastAsia="pt-BR"/>
+        </w:rPr>
+        <w:t xml:space="preserve">Mobile </w:t>
+      </w:r>
       <w:proofErr w:type="spellStart"/>
       <w:r>
         <w:rPr>
           <w:rFonts w:ascii="Segoe UI" w:eastAsia="Times New Roman" w:hAnsi="Segoe UI" w:cs="Segoe UI"/>
           <w:color w:val="24292E"/>
-          <w:sz w:val="24"/>
-          <w:szCs w:val="24"/>
-          <w:lang w:eastAsia="pt-BR"/>
-        </w:rPr>
-        <w:t>Ilustrator</w:t>
+          <w:sz w:val="18"/>
+          <w:szCs w:val="18"/>
+          <w:lang w:eastAsia="pt-BR"/>
+        </w:rPr>
+        <w:t>First</w:t>
       </w:r>
       <w:proofErr w:type="spellEnd"/>
     </w:p>
@@ -989,8 +1163,8 @@
         <w:rPr>
           <w:rFonts w:ascii="Segoe UI" w:eastAsia="Times New Roman" w:hAnsi="Segoe UI" w:cs="Segoe UI"/>
           <w:color w:val="24292E"/>
-          <w:sz w:val="24"/>
-          <w:szCs w:val="24"/>
+          <w:sz w:val="18"/>
+          <w:szCs w:val="18"/>
           <w:lang w:eastAsia="pt-BR"/>
         </w:rPr>
       </w:pPr>
@@ -999,8 +1173,8 @@
         <w:rPr>
           <w:rFonts w:ascii="Segoe UI" w:eastAsia="Times New Roman" w:hAnsi="Segoe UI" w:cs="Segoe UI"/>
           <w:color w:val="24292E"/>
-          <w:sz w:val="24"/>
-          <w:szCs w:val="24"/>
+          <w:sz w:val="18"/>
+          <w:szCs w:val="18"/>
           <w:lang w:eastAsia="pt-BR"/>
         </w:rPr>
         <w:t>Responsive</w:t>
@@ -1010,8 +1184,8 @@
         <w:rPr>
           <w:rFonts w:ascii="Segoe UI" w:eastAsia="Times New Roman" w:hAnsi="Segoe UI" w:cs="Segoe UI"/>
           <w:color w:val="24292E"/>
-          <w:sz w:val="24"/>
-          <w:szCs w:val="24"/>
+          <w:sz w:val="18"/>
+          <w:szCs w:val="18"/>
           <w:lang w:eastAsia="pt-BR"/>
         </w:rPr>
         <w:t xml:space="preserve"> </w:t>
@@ -1020,14 +1194,12 @@
         <w:rPr>
           <w:rFonts w:ascii="Segoe UI" w:eastAsia="Times New Roman" w:hAnsi="Segoe UI" w:cs="Segoe UI"/>
           <w:color w:val="24292E"/>
-          <w:sz w:val="24"/>
-          <w:szCs w:val="24"/>
+          <w:sz w:val="18"/>
+          <w:szCs w:val="18"/>
           <w:lang w:eastAsia="pt-BR"/>
         </w:rPr>
         <w:t>Design</w:t>
       </w:r>
-      <w:bookmarkStart w:id="0" w:name="_GoBack"/>
-      <w:bookmarkEnd w:id="0"/>
     </w:p>
     <w:p>
       <w:pPr>
@@ -1039,17 +1211,17 @@
         <w:rPr>
           <w:rFonts w:ascii="Segoe UI" w:eastAsia="Times New Roman" w:hAnsi="Segoe UI" w:cs="Segoe UI"/>
           <w:color w:val="24292E"/>
-          <w:sz w:val="24"/>
-          <w:szCs w:val="24"/>
-          <w:lang w:eastAsia="pt-BR"/>
-        </w:rPr>
-      </w:pPr>
-      <w:r>
-        <w:rPr>
-          <w:rFonts w:ascii="Segoe UI" w:eastAsia="Times New Roman" w:hAnsi="Segoe UI" w:cs="Segoe UI"/>
-          <w:color w:val="24292E"/>
-          <w:sz w:val="24"/>
-          <w:szCs w:val="24"/>
+          <w:sz w:val="18"/>
+          <w:szCs w:val="18"/>
+          <w:lang w:eastAsia="pt-BR"/>
+        </w:rPr>
+      </w:pPr>
+      <w:r>
+        <w:rPr>
+          <w:rFonts w:ascii="Segoe UI" w:eastAsia="Times New Roman" w:hAnsi="Segoe UI" w:cs="Segoe UI"/>
+          <w:color w:val="24292E"/>
+          <w:sz w:val="18"/>
+          <w:szCs w:val="18"/>
           <w:lang w:eastAsia="pt-BR"/>
         </w:rPr>
         <w:t xml:space="preserve">*UI/UX (in </w:t>
@@ -1059,8 +1231,8 @@
         <w:rPr>
           <w:rFonts w:ascii="Segoe UI" w:eastAsia="Times New Roman" w:hAnsi="Segoe UI" w:cs="Segoe UI"/>
           <w:color w:val="24292E"/>
-          <w:sz w:val="24"/>
-          <w:szCs w:val="24"/>
+          <w:sz w:val="18"/>
+          <w:szCs w:val="18"/>
           <w:lang w:eastAsia="pt-BR"/>
         </w:rPr>
         <w:t>growth</w:t>
@@ -1070,8 +1242,8 @@
         <w:rPr>
           <w:rFonts w:ascii="Segoe UI" w:eastAsia="Times New Roman" w:hAnsi="Segoe UI" w:cs="Segoe UI"/>
           <w:color w:val="24292E"/>
-          <w:sz w:val="24"/>
-          <w:szCs w:val="24"/>
+          <w:sz w:val="18"/>
+          <w:szCs w:val="18"/>
           <w:lang w:eastAsia="pt-BR"/>
         </w:rPr>
         <w:t>)</w:t>
@@ -1087,20 +1259,19 @@
         <w:rPr>
           <w:rFonts w:ascii="Segoe UI" w:eastAsia="Times New Roman" w:hAnsi="Segoe UI" w:cs="Segoe UI"/>
           <w:color w:val="24292E"/>
-          <w:sz w:val="24"/>
-          <w:szCs w:val="24"/>
-          <w:lang w:eastAsia="pt-BR"/>
-        </w:rPr>
-      </w:pPr>
-      <w:r>
-        <w:rPr>
-          <w:rFonts w:ascii="Segoe UI" w:eastAsia="Times New Roman" w:hAnsi="Segoe UI" w:cs="Segoe UI"/>
-          <w:color w:val="24292E"/>
-          <w:sz w:val="24"/>
-          <w:szCs w:val="24"/>
-          <w:lang w:eastAsia="pt-BR"/>
-        </w:rPr>
-        <w:lastRenderedPageBreak/>
+          <w:sz w:val="18"/>
+          <w:szCs w:val="18"/>
+          <w:lang w:eastAsia="pt-BR"/>
+        </w:rPr>
+      </w:pPr>
+      <w:r>
+        <w:rPr>
+          <w:rFonts w:ascii="Segoe UI" w:eastAsia="Times New Roman" w:hAnsi="Segoe UI" w:cs="Segoe UI"/>
+          <w:color w:val="24292E"/>
+          <w:sz w:val="18"/>
+          <w:szCs w:val="18"/>
+          <w:lang w:eastAsia="pt-BR"/>
+        </w:rPr>
         <w:t>*</w:t>
       </w:r>
       <w:proofErr w:type="spellStart"/>
@@ -1108,8 +1279,8 @@
         <w:rPr>
           <w:rFonts w:ascii="Segoe UI" w:eastAsia="Times New Roman" w:hAnsi="Segoe UI" w:cs="Segoe UI"/>
           <w:color w:val="24292E"/>
-          <w:sz w:val="24"/>
-          <w:szCs w:val="24"/>
+          <w:sz w:val="18"/>
+          <w:szCs w:val="18"/>
           <w:lang w:eastAsia="pt-BR"/>
         </w:rPr>
         <w:t>ReactJS</w:t>
@@ -1119,8 +1290,8 @@
         <w:rPr>
           <w:rFonts w:ascii="Segoe UI" w:eastAsia="Times New Roman" w:hAnsi="Segoe UI" w:cs="Segoe UI"/>
           <w:color w:val="24292E"/>
-          <w:sz w:val="24"/>
-          <w:szCs w:val="24"/>
+          <w:sz w:val="18"/>
+          <w:szCs w:val="18"/>
           <w:lang w:eastAsia="pt-BR"/>
         </w:rPr>
         <w:t xml:space="preserve"> (in </w:t>
@@ -1130,8 +1301,8 @@
         <w:rPr>
           <w:rFonts w:ascii="Segoe UI" w:eastAsia="Times New Roman" w:hAnsi="Segoe UI" w:cs="Segoe UI"/>
           <w:color w:val="24292E"/>
-          <w:sz w:val="24"/>
-          <w:szCs w:val="24"/>
+          <w:sz w:val="18"/>
+          <w:szCs w:val="18"/>
           <w:lang w:eastAsia="pt-BR"/>
         </w:rPr>
         <w:t>growth</w:t>
@@ -1141,8 +1312,8 @@
         <w:rPr>
           <w:rFonts w:ascii="Segoe UI" w:eastAsia="Times New Roman" w:hAnsi="Segoe UI" w:cs="Segoe UI"/>
           <w:color w:val="24292E"/>
-          <w:sz w:val="24"/>
-          <w:szCs w:val="24"/>
+          <w:sz w:val="18"/>
+          <w:szCs w:val="18"/>
           <w:lang w:eastAsia="pt-BR"/>
         </w:rPr>
         <w:t>)</w:t>
@@ -1158,19 +1329,20 @@
         <w:rPr>
           <w:rFonts w:ascii="Segoe UI" w:eastAsia="Times New Roman" w:hAnsi="Segoe UI" w:cs="Segoe UI"/>
           <w:color w:val="24292E"/>
-          <w:sz w:val="24"/>
-          <w:szCs w:val="24"/>
-          <w:lang w:eastAsia="pt-BR"/>
-        </w:rPr>
-      </w:pPr>
-      <w:r>
-        <w:rPr>
-          <w:rFonts w:ascii="Segoe UI" w:eastAsia="Times New Roman" w:hAnsi="Segoe UI" w:cs="Segoe UI"/>
-          <w:color w:val="24292E"/>
-          <w:sz w:val="24"/>
-          <w:szCs w:val="24"/>
-          <w:lang w:eastAsia="pt-BR"/>
-        </w:rPr>
+          <w:sz w:val="18"/>
+          <w:szCs w:val="18"/>
+          <w:lang w:eastAsia="pt-BR"/>
+        </w:rPr>
+      </w:pPr>
+      <w:r>
+        <w:rPr>
+          <w:rFonts w:ascii="Segoe UI" w:eastAsia="Times New Roman" w:hAnsi="Segoe UI" w:cs="Segoe UI"/>
+          <w:color w:val="24292E"/>
+          <w:sz w:val="18"/>
+          <w:szCs w:val="18"/>
+          <w:lang w:eastAsia="pt-BR"/>
+        </w:rPr>
+        <w:lastRenderedPageBreak/>
         <w:t>*</w:t>
       </w:r>
       <w:proofErr w:type="spellStart"/>
@@ -1178,8 +1350,8 @@
         <w:rPr>
           <w:rFonts w:ascii="Segoe UI" w:eastAsia="Times New Roman" w:hAnsi="Segoe UI" w:cs="Segoe UI"/>
           <w:color w:val="24292E"/>
-          <w:sz w:val="24"/>
-          <w:szCs w:val="24"/>
+          <w:sz w:val="18"/>
+          <w:szCs w:val="18"/>
           <w:lang w:eastAsia="pt-BR"/>
         </w:rPr>
         <w:t>NodeJS</w:t>
@@ -1189,8 +1361,8 @@
         <w:rPr>
           <w:rFonts w:ascii="Segoe UI" w:eastAsia="Times New Roman" w:hAnsi="Segoe UI" w:cs="Segoe UI"/>
           <w:color w:val="24292E"/>
-          <w:sz w:val="24"/>
-          <w:szCs w:val="24"/>
+          <w:sz w:val="18"/>
+          <w:szCs w:val="18"/>
           <w:lang w:eastAsia="pt-BR"/>
         </w:rPr>
         <w:t xml:space="preserve"> (in </w:t>
@@ -1200,8 +1372,8 @@
         <w:rPr>
           <w:rFonts w:ascii="Segoe UI" w:eastAsia="Times New Roman" w:hAnsi="Segoe UI" w:cs="Segoe UI"/>
           <w:color w:val="24292E"/>
-          <w:sz w:val="24"/>
-          <w:szCs w:val="24"/>
+          <w:sz w:val="18"/>
+          <w:szCs w:val="18"/>
           <w:lang w:eastAsia="pt-BR"/>
         </w:rPr>
         <w:t>growth</w:t>
@@ -1211,8 +1383,8 @@
         <w:rPr>
           <w:rFonts w:ascii="Segoe UI" w:eastAsia="Times New Roman" w:hAnsi="Segoe UI" w:cs="Segoe UI"/>
           <w:color w:val="24292E"/>
-          <w:sz w:val="24"/>
-          <w:szCs w:val="24"/>
+          <w:sz w:val="18"/>
+          <w:szCs w:val="18"/>
           <w:lang w:eastAsia="pt-BR"/>
         </w:rPr>
         <w:t>)</w:t>
@@ -1228,17 +1400,17 @@
         <w:rPr>
           <w:rFonts w:ascii="Segoe UI" w:eastAsia="Times New Roman" w:hAnsi="Segoe UI" w:cs="Segoe UI"/>
           <w:color w:val="24292E"/>
-          <w:sz w:val="24"/>
-          <w:szCs w:val="24"/>
-          <w:lang w:eastAsia="pt-BR"/>
-        </w:rPr>
-      </w:pPr>
-      <w:r>
-        <w:rPr>
-          <w:rFonts w:ascii="Segoe UI" w:eastAsia="Times New Roman" w:hAnsi="Segoe UI" w:cs="Segoe UI"/>
-          <w:color w:val="24292E"/>
-          <w:sz w:val="24"/>
-          <w:szCs w:val="24"/>
+          <w:sz w:val="18"/>
+          <w:szCs w:val="18"/>
+          <w:lang w:eastAsia="pt-BR"/>
+        </w:rPr>
+      </w:pPr>
+      <w:r>
+        <w:rPr>
+          <w:rFonts w:ascii="Segoe UI" w:eastAsia="Times New Roman" w:hAnsi="Segoe UI" w:cs="Segoe UI"/>
+          <w:color w:val="24292E"/>
+          <w:sz w:val="18"/>
+          <w:szCs w:val="18"/>
           <w:lang w:eastAsia="pt-BR"/>
         </w:rPr>
         <w:t>*</w:t>
@@ -1248,8 +1420,8 @@
         <w:rPr>
           <w:rFonts w:ascii="Segoe UI" w:eastAsia="Times New Roman" w:hAnsi="Segoe UI" w:cs="Segoe UI"/>
           <w:color w:val="24292E"/>
-          <w:sz w:val="24"/>
-          <w:szCs w:val="24"/>
+          <w:sz w:val="18"/>
+          <w:szCs w:val="18"/>
           <w:lang w:eastAsia="pt-BR"/>
         </w:rPr>
         <w:t>React</w:t>
@@ -1259,8 +1431,8 @@
         <w:rPr>
           <w:rFonts w:ascii="Segoe UI" w:eastAsia="Times New Roman" w:hAnsi="Segoe UI" w:cs="Segoe UI"/>
           <w:color w:val="24292E"/>
-          <w:sz w:val="24"/>
-          <w:szCs w:val="24"/>
+          <w:sz w:val="18"/>
+          <w:szCs w:val="18"/>
           <w:lang w:eastAsia="pt-BR"/>
         </w:rPr>
         <w:t xml:space="preserve"> </w:t>
@@ -1270,8 +1442,8 @@
         <w:rPr>
           <w:rFonts w:ascii="Segoe UI" w:eastAsia="Times New Roman" w:hAnsi="Segoe UI" w:cs="Segoe UI"/>
           <w:color w:val="24292E"/>
-          <w:sz w:val="24"/>
-          <w:szCs w:val="24"/>
+          <w:sz w:val="18"/>
+          <w:szCs w:val="18"/>
           <w:lang w:eastAsia="pt-BR"/>
         </w:rPr>
         <w:t>Native</w:t>
@@ -1281,8 +1453,8 @@
         <w:rPr>
           <w:rFonts w:ascii="Segoe UI" w:eastAsia="Times New Roman" w:hAnsi="Segoe UI" w:cs="Segoe UI"/>
           <w:color w:val="24292E"/>
-          <w:sz w:val="24"/>
-          <w:szCs w:val="24"/>
+          <w:sz w:val="18"/>
+          <w:szCs w:val="18"/>
           <w:lang w:eastAsia="pt-BR"/>
         </w:rPr>
         <w:t xml:space="preserve"> (in </w:t>
@@ -1292,8 +1464,8 @@
         <w:rPr>
           <w:rFonts w:ascii="Segoe UI" w:eastAsia="Times New Roman" w:hAnsi="Segoe UI" w:cs="Segoe UI"/>
           <w:color w:val="24292E"/>
-          <w:sz w:val="24"/>
-          <w:szCs w:val="24"/>
+          <w:sz w:val="18"/>
+          <w:szCs w:val="18"/>
           <w:lang w:eastAsia="pt-BR"/>
         </w:rPr>
         <w:t>growth</w:t>
@@ -1303,8 +1475,8 @@
         <w:rPr>
           <w:rFonts w:ascii="Segoe UI" w:eastAsia="Times New Roman" w:hAnsi="Segoe UI" w:cs="Segoe UI"/>
           <w:color w:val="24292E"/>
-          <w:sz w:val="24"/>
-          <w:szCs w:val="24"/>
+          <w:sz w:val="18"/>
+          <w:szCs w:val="18"/>
           <w:lang w:eastAsia="pt-BR"/>
         </w:rPr>
         <w:t>)</w:t>
@@ -1322,8 +1494,8 @@
           <w:b/>
           <w:bCs/>
           <w:color w:val="24292E"/>
-          <w:sz w:val="36"/>
-          <w:szCs w:val="36"/>
+          <w:sz w:val="28"/>
+          <w:szCs w:val="28"/>
           <w:lang w:eastAsia="pt-BR"/>
         </w:rPr>
       </w:pPr>
@@ -1333,8 +1505,8 @@
           <w:b/>
           <w:bCs/>
           <w:color w:val="24292E"/>
-          <w:sz w:val="36"/>
-          <w:szCs w:val="36"/>
+          <w:sz w:val="28"/>
+          <w:szCs w:val="28"/>
           <w:lang w:eastAsia="pt-BR"/>
         </w:rPr>
         <w:t xml:space="preserve">Major </w:t>
@@ -1346,8 +1518,8 @@
           <w:b/>
           <w:bCs/>
           <w:color w:val="24292E"/>
-          <w:sz w:val="36"/>
-          <w:szCs w:val="36"/>
+          <w:sz w:val="28"/>
+          <w:szCs w:val="28"/>
           <w:lang w:eastAsia="pt-BR"/>
         </w:rPr>
         <w:t>accomplishments</w:t>
@@ -1362,8 +1534,8 @@
           <w:rFonts w:ascii="Segoe UI" w:eastAsia="Times New Roman" w:hAnsi="Segoe UI" w:cs="Segoe UI"/>
           <w:bCs/>
           <w:color w:val="24292E"/>
-          <w:sz w:val="24"/>
-          <w:szCs w:val="24"/>
+          <w:sz w:val="18"/>
+          <w:szCs w:val="18"/>
           <w:lang w:eastAsia="pt-BR"/>
         </w:rPr>
       </w:pPr>
@@ -1372,8 +1544,8 @@
           <w:rFonts w:ascii="Segoe UI" w:eastAsia="Times New Roman" w:hAnsi="Segoe UI" w:cs="Segoe UI"/>
           <w:bCs/>
           <w:color w:val="24292E"/>
-          <w:sz w:val="24"/>
-          <w:szCs w:val="24"/>
+          <w:sz w:val="18"/>
+          <w:szCs w:val="18"/>
           <w:lang w:eastAsia="pt-BR"/>
         </w:rPr>
         <w:t xml:space="preserve">Blog </w:t>
@@ -1384,8 +1556,8 @@
           <w:rFonts w:ascii="Segoe UI" w:eastAsia="Times New Roman" w:hAnsi="Segoe UI" w:cs="Segoe UI"/>
           <w:bCs/>
           <w:color w:val="24292E"/>
-          <w:sz w:val="24"/>
-          <w:szCs w:val="24"/>
+          <w:sz w:val="18"/>
+          <w:szCs w:val="18"/>
           <w:lang w:eastAsia="pt-BR"/>
         </w:rPr>
         <w:t>at</w:t>
@@ -1396,20 +1568,20 @@
           <w:rFonts w:ascii="Segoe UI" w:eastAsia="Times New Roman" w:hAnsi="Segoe UI" w:cs="Segoe UI"/>
           <w:bCs/>
           <w:color w:val="24292E"/>
-          <w:sz w:val="24"/>
-          <w:szCs w:val="24"/>
+          <w:sz w:val="18"/>
+          <w:szCs w:val="18"/>
           <w:lang w:eastAsia="pt-BR"/>
         </w:rPr>
         <w:t> </w:t>
       </w:r>
-      <w:hyperlink r:id="rId11" w:history="1">
+      <w:hyperlink r:id="rId12" w:history="1">
         <w:r>
           <w:rPr>
             <w:rFonts w:ascii="Segoe UI" w:eastAsia="Times New Roman" w:hAnsi="Segoe UI" w:cs="Segoe UI"/>
             <w:bCs/>
             <w:color w:val="0366D6"/>
-            <w:sz w:val="24"/>
-            <w:szCs w:val="24"/>
+            <w:sz w:val="18"/>
+            <w:szCs w:val="18"/>
             <w:u w:val="single"/>
             <w:lang w:eastAsia="pt-BR"/>
           </w:rPr>
@@ -1421,8 +1593,8 @@
             <w:rFonts w:ascii="Segoe UI" w:eastAsia="Times New Roman" w:hAnsi="Segoe UI" w:cs="Segoe UI"/>
             <w:bCs/>
             <w:color w:val="0366D6"/>
-            <w:sz w:val="24"/>
-            <w:szCs w:val="24"/>
+            <w:sz w:val="18"/>
+            <w:szCs w:val="18"/>
             <w:u w:val="single"/>
             <w:lang w:eastAsia="pt-BR"/>
           </w:rPr>
@@ -1441,18 +1613,18 @@
         <w:rPr>
           <w:rFonts w:ascii="Segoe UI" w:eastAsia="Times New Roman" w:hAnsi="Segoe UI" w:cs="Segoe UI"/>
           <w:color w:val="24292E"/>
-          <w:sz w:val="24"/>
-          <w:szCs w:val="24"/>
-          <w:lang w:eastAsia="pt-BR"/>
-        </w:rPr>
-      </w:pPr>
-      <w:hyperlink r:id="rId12" w:history="1">
+          <w:sz w:val="18"/>
+          <w:szCs w:val="18"/>
+          <w:lang w:eastAsia="pt-BR"/>
+        </w:rPr>
+      </w:pPr>
+      <w:hyperlink r:id="rId13" w:history="1">
         <w:r>
           <w:rPr>
             <w:rFonts w:ascii="Segoe UI" w:eastAsia="Times New Roman" w:hAnsi="Segoe UI" w:cs="Segoe UI"/>
             <w:color w:val="0366D6"/>
-            <w:sz w:val="24"/>
-            <w:szCs w:val="24"/>
+            <w:sz w:val="18"/>
+            <w:szCs w:val="18"/>
             <w:u w:val="single"/>
             <w:lang w:eastAsia="pt-BR"/>
           </w:rPr>
@@ -1472,8 +1644,8 @@
           <w:b/>
           <w:bCs/>
           <w:color w:val="24292E"/>
-          <w:sz w:val="36"/>
-          <w:szCs w:val="36"/>
+          <w:sz w:val="28"/>
+          <w:szCs w:val="28"/>
           <w:lang w:eastAsia="pt-BR"/>
         </w:rPr>
       </w:pPr>
@@ -1484,8 +1656,8 @@
           <w:b/>
           <w:bCs/>
           <w:color w:val="24292E"/>
-          <w:sz w:val="36"/>
-          <w:szCs w:val="36"/>
+          <w:sz w:val="28"/>
+          <w:szCs w:val="28"/>
           <w:lang w:eastAsia="pt-BR"/>
         </w:rPr>
         <w:t>Educational</w:t>
@@ -1497,8 +1669,8 @@
           <w:b/>
           <w:bCs/>
           <w:color w:val="24292E"/>
-          <w:sz w:val="36"/>
-          <w:szCs w:val="36"/>
+          <w:sz w:val="28"/>
+          <w:szCs w:val="28"/>
           <w:lang w:eastAsia="pt-BR"/>
         </w:rPr>
         <w:t xml:space="preserve"> Background</w:t>
@@ -1514,8 +1686,8 @@
           <w:b/>
           <w:bCs/>
           <w:color w:val="24292E"/>
-          <w:sz w:val="30"/>
-          <w:szCs w:val="30"/>
+          <w:sz w:val="18"/>
+          <w:szCs w:val="18"/>
           <w:lang w:eastAsia="pt-BR"/>
         </w:rPr>
       </w:pPr>
@@ -1526,8 +1698,8 @@
           <w:b/>
           <w:bCs/>
           <w:color w:val="24292E"/>
-          <w:sz w:val="30"/>
-          <w:szCs w:val="30"/>
+          <w:sz w:val="18"/>
+          <w:szCs w:val="18"/>
           <w:lang w:eastAsia="pt-BR"/>
         </w:rPr>
         <w:t>University</w:t>
@@ -1539,8 +1711,8 @@
           <w:b/>
           <w:bCs/>
           <w:color w:val="24292E"/>
-          <w:sz w:val="30"/>
-          <w:szCs w:val="30"/>
+          <w:sz w:val="18"/>
+          <w:szCs w:val="18"/>
           <w:lang w:eastAsia="pt-BR"/>
         </w:rPr>
         <w:t xml:space="preserve"> Anhanguera </w:t>
@@ -1552,8 +1724,8 @@
           <w:b/>
           <w:bCs/>
           <w:color w:val="24292E"/>
-          <w:sz w:val="30"/>
-          <w:szCs w:val="30"/>
+          <w:sz w:val="18"/>
+          <w:szCs w:val="18"/>
           <w:lang w:eastAsia="pt-BR"/>
         </w:rPr>
         <w:t>Educational</w:t>
@@ -1570,17 +1742,17 @@
         <w:rPr>
           <w:rFonts w:ascii="Segoe UI" w:eastAsia="Times New Roman" w:hAnsi="Segoe UI" w:cs="Segoe UI"/>
           <w:color w:val="24292E"/>
-          <w:sz w:val="24"/>
-          <w:szCs w:val="24"/>
-          <w:lang w:eastAsia="pt-BR"/>
-        </w:rPr>
-      </w:pPr>
-      <w:r>
-        <w:rPr>
-          <w:rFonts w:ascii="Segoe UI" w:eastAsia="Times New Roman" w:hAnsi="Segoe UI" w:cs="Segoe UI"/>
-          <w:color w:val="24292E"/>
-          <w:sz w:val="24"/>
-          <w:szCs w:val="24"/>
+          <w:sz w:val="18"/>
+          <w:szCs w:val="18"/>
+          <w:lang w:eastAsia="pt-BR"/>
+        </w:rPr>
+      </w:pPr>
+      <w:r>
+        <w:rPr>
+          <w:rFonts w:ascii="Segoe UI" w:eastAsia="Times New Roman" w:hAnsi="Segoe UI" w:cs="Segoe UI"/>
+          <w:color w:val="24292E"/>
+          <w:sz w:val="18"/>
+          <w:szCs w:val="18"/>
           <w:lang w:eastAsia="pt-BR"/>
         </w:rPr>
         <w:t xml:space="preserve">B.S. Computer </w:t>
@@ -1590,8 +1762,8 @@
         <w:rPr>
           <w:rFonts w:ascii="Segoe UI" w:eastAsia="Times New Roman" w:hAnsi="Segoe UI" w:cs="Segoe UI"/>
           <w:color w:val="24292E"/>
-          <w:sz w:val="24"/>
-          <w:szCs w:val="24"/>
+          <w:sz w:val="18"/>
+          <w:szCs w:val="18"/>
           <w:lang w:eastAsia="pt-BR"/>
         </w:rPr>
         <w:t>Engineering</w:t>
@@ -1608,8 +1780,8 @@
         <w:rPr>
           <w:rFonts w:ascii="Segoe UI" w:eastAsia="Times New Roman" w:hAnsi="Segoe UI" w:cs="Segoe UI"/>
           <w:color w:val="24292E"/>
-          <w:sz w:val="24"/>
-          <w:szCs w:val="24"/>
+          <w:sz w:val="18"/>
+          <w:szCs w:val="18"/>
           <w:lang w:eastAsia="pt-BR"/>
         </w:rPr>
       </w:pPr>
@@ -1618,8 +1790,8 @@
         <w:rPr>
           <w:rFonts w:ascii="Segoe UI" w:eastAsia="Times New Roman" w:hAnsi="Segoe UI" w:cs="Segoe UI"/>
           <w:color w:val="24292E"/>
-          <w:sz w:val="24"/>
-          <w:szCs w:val="24"/>
+          <w:sz w:val="18"/>
+          <w:szCs w:val="18"/>
           <w:lang w:eastAsia="pt-BR"/>
         </w:rPr>
         <w:t>Studying</w:t>
@@ -1629,8 +1801,8 @@
         <w:rPr>
           <w:rFonts w:ascii="Segoe UI" w:eastAsia="Times New Roman" w:hAnsi="Segoe UI" w:cs="Segoe UI"/>
           <w:color w:val="24292E"/>
-          <w:sz w:val="24"/>
-          <w:szCs w:val="24"/>
+          <w:sz w:val="18"/>
+          <w:szCs w:val="18"/>
           <w:lang w:eastAsia="pt-BR"/>
         </w:rPr>
         <w:t xml:space="preserve"> </w:t>
@@ -1639,8 +1811,8 @@
         <w:rPr>
           <w:rFonts w:ascii="Segoe UI Symbol" w:eastAsia="Times New Roman" w:hAnsi="Segoe UI Symbol" w:cs="Segoe UI Symbol"/>
           <w:color w:val="24292E"/>
-          <w:sz w:val="24"/>
-          <w:szCs w:val="24"/>
+          <w:sz w:val="18"/>
+          <w:szCs w:val="18"/>
           <w:lang w:eastAsia="pt-BR"/>
         </w:rPr>
         <w:t>✔</w:t>
@@ -1656,8 +1828,8 @@
           <w:b/>
           <w:bCs/>
           <w:color w:val="24292E"/>
-          <w:sz w:val="30"/>
-          <w:szCs w:val="30"/>
+          <w:sz w:val="18"/>
+          <w:szCs w:val="18"/>
           <w:lang w:eastAsia="pt-BR"/>
         </w:rPr>
       </w:pPr>
@@ -1668,8 +1840,8 @@
           <w:b/>
           <w:bCs/>
           <w:color w:val="24292E"/>
-          <w:sz w:val="30"/>
-          <w:szCs w:val="30"/>
+          <w:sz w:val="18"/>
+          <w:szCs w:val="18"/>
           <w:lang w:eastAsia="pt-BR"/>
         </w:rPr>
         <w:t>University</w:t>
@@ -1681,8 +1853,8 @@
           <w:b/>
           <w:bCs/>
           <w:color w:val="24292E"/>
-          <w:sz w:val="30"/>
-          <w:szCs w:val="30"/>
+          <w:sz w:val="18"/>
+          <w:szCs w:val="18"/>
           <w:lang w:eastAsia="pt-BR"/>
         </w:rPr>
         <w:t xml:space="preserve"> UNIP</w:t>
@@ -1698,8 +1870,8 @@
         <w:rPr>
           <w:rFonts w:ascii="Segoe UI" w:eastAsia="Times New Roman" w:hAnsi="Segoe UI" w:cs="Segoe UI"/>
           <w:color w:val="24292E"/>
-          <w:sz w:val="24"/>
-          <w:szCs w:val="24"/>
+          <w:sz w:val="18"/>
+          <w:szCs w:val="18"/>
           <w:lang w:eastAsia="pt-BR"/>
         </w:rPr>
       </w:pPr>
@@ -1708,8 +1880,8 @@
         <w:rPr>
           <w:rFonts w:ascii="Segoe UI" w:eastAsia="Times New Roman" w:hAnsi="Segoe UI" w:cs="Segoe UI"/>
           <w:color w:val="24292E"/>
-          <w:sz w:val="24"/>
-          <w:szCs w:val="24"/>
+          <w:sz w:val="18"/>
+          <w:szCs w:val="18"/>
           <w:lang w:eastAsia="pt-BR"/>
         </w:rPr>
         <w:t>Graphic</w:t>
@@ -1719,8 +1891,8 @@
         <w:rPr>
           <w:rFonts w:ascii="Segoe UI" w:eastAsia="Times New Roman" w:hAnsi="Segoe UI" w:cs="Segoe UI"/>
           <w:color w:val="24292E"/>
-          <w:sz w:val="24"/>
-          <w:szCs w:val="24"/>
+          <w:sz w:val="18"/>
+          <w:szCs w:val="18"/>
           <w:lang w:eastAsia="pt-BR"/>
         </w:rPr>
         <w:t xml:space="preserve"> Design Digital </w:t>
@@ -1730,8 +1902,8 @@
         <w:rPr>
           <w:rFonts w:ascii="Segoe UI" w:eastAsia="Times New Roman" w:hAnsi="Segoe UI" w:cs="Segoe UI"/>
           <w:color w:val="24292E"/>
-          <w:sz w:val="24"/>
-          <w:szCs w:val="24"/>
+          <w:sz w:val="18"/>
+          <w:szCs w:val="18"/>
           <w:lang w:eastAsia="pt-BR"/>
         </w:rPr>
         <w:t>and</w:t>
@@ -1741,8 +1913,8 @@
         <w:rPr>
           <w:rFonts w:ascii="Segoe UI" w:eastAsia="Times New Roman" w:hAnsi="Segoe UI" w:cs="Segoe UI"/>
           <w:color w:val="24292E"/>
-          <w:sz w:val="24"/>
-          <w:szCs w:val="24"/>
+          <w:sz w:val="18"/>
+          <w:szCs w:val="18"/>
           <w:lang w:eastAsia="pt-BR"/>
         </w:rPr>
         <w:t xml:space="preserve"> </w:t>
@@ -1752,8 +1924,8 @@
         <w:rPr>
           <w:rFonts w:ascii="Segoe UI" w:eastAsia="Times New Roman" w:hAnsi="Segoe UI" w:cs="Segoe UI"/>
           <w:color w:val="24292E"/>
-          <w:sz w:val="24"/>
-          <w:szCs w:val="24"/>
+          <w:sz w:val="18"/>
+          <w:szCs w:val="18"/>
           <w:lang w:eastAsia="pt-BR"/>
         </w:rPr>
         <w:t>Multimedia</w:t>
@@ -1770,8 +1942,8 @@
         <w:rPr>
           <w:rFonts w:ascii="Segoe UI" w:eastAsia="Times New Roman" w:hAnsi="Segoe UI" w:cs="Segoe UI"/>
           <w:color w:val="24292E"/>
-          <w:sz w:val="24"/>
-          <w:szCs w:val="24"/>
+          <w:sz w:val="18"/>
+          <w:szCs w:val="18"/>
           <w:lang w:eastAsia="pt-BR"/>
         </w:rPr>
       </w:pPr>
@@ -1780,8 +1952,8 @@
         <w:rPr>
           <w:rFonts w:ascii="Segoe UI" w:eastAsia="Times New Roman" w:hAnsi="Segoe UI" w:cs="Segoe UI"/>
           <w:color w:val="24292E"/>
-          <w:sz w:val="24"/>
-          <w:szCs w:val="24"/>
+          <w:sz w:val="18"/>
+          <w:szCs w:val="18"/>
           <w:lang w:eastAsia="pt-BR"/>
         </w:rPr>
         <w:t>Completed</w:t>
@@ -1791,8 +1963,8 @@
         <w:rPr>
           <w:rFonts w:ascii="Segoe UI" w:eastAsia="Times New Roman" w:hAnsi="Segoe UI" w:cs="Segoe UI"/>
           <w:color w:val="24292E"/>
-          <w:sz w:val="24"/>
-          <w:szCs w:val="24"/>
+          <w:sz w:val="18"/>
+          <w:szCs w:val="18"/>
           <w:lang w:eastAsia="pt-BR"/>
         </w:rPr>
         <w:t xml:space="preserve"> </w:t>
@@ -1801,8 +1973,8 @@
         <w:rPr>
           <w:rFonts w:ascii="Segoe UI Symbol" w:eastAsia="Times New Roman" w:hAnsi="Segoe UI Symbol" w:cs="Segoe UI Symbol"/>
           <w:color w:val="24292E"/>
-          <w:sz w:val="24"/>
-          <w:szCs w:val="24"/>
+          <w:sz w:val="18"/>
+          <w:szCs w:val="18"/>
           <w:lang w:eastAsia="pt-BR"/>
         </w:rPr>
         <w:t>✔</w:t>
@@ -1820,24 +1992,26 @@
           <w:b/>
           <w:bCs/>
           <w:color w:val="24292E"/>
-          <w:sz w:val="36"/>
-          <w:szCs w:val="36"/>
-          <w:lang w:eastAsia="pt-BR"/>
-        </w:rPr>
-      </w:pPr>
+          <w:sz w:val="28"/>
+          <w:szCs w:val="28"/>
+          <w:lang w:eastAsia="pt-BR"/>
+        </w:rPr>
+      </w:pPr>
+      <w:bookmarkStart w:id="0" w:name="_GoBack"/>
       <w:r>
         <w:rPr>
           <w:rFonts w:ascii="Segoe UI" w:eastAsia="Times New Roman" w:hAnsi="Segoe UI" w:cs="Segoe UI"/>
           <w:b/>
           <w:bCs/>
           <w:color w:val="24292E"/>
-          <w:sz w:val="36"/>
-          <w:szCs w:val="36"/>
+          <w:sz w:val="28"/>
+          <w:szCs w:val="28"/>
           <w:lang w:eastAsia="pt-BR"/>
         </w:rPr>
         <w:t>Professional Background</w:t>
       </w:r>
     </w:p>
+    <w:bookmarkEnd w:id="0"/>
     <w:p>
       <w:pPr>
         <w:spacing w:before="360" w:after="240" w:line="240" w:lineRule="auto"/>
@@ -1848,21 +2022,20 @@
           <w:b/>
           <w:bCs/>
           <w:color w:val="24292E"/>
-          <w:sz w:val="30"/>
-          <w:szCs w:val="30"/>
+          <w:sz w:val="18"/>
+          <w:szCs w:val="18"/>
           <w:lang w:eastAsia="pt-BR"/>
         </w:rPr>
       </w:pPr>
       <w:proofErr w:type="spellStart"/>
-      <w:proofErr w:type="gramStart"/>
       <w:r>
         <w:rPr>
           <w:rFonts w:ascii="Segoe UI" w:eastAsia="Times New Roman" w:hAnsi="Segoe UI" w:cs="Segoe UI"/>
           <w:b/>
           <w:bCs/>
           <w:color w:val="24292E"/>
-          <w:sz w:val="30"/>
-          <w:szCs w:val="30"/>
+          <w:sz w:val="18"/>
+          <w:szCs w:val="18"/>
           <w:lang w:eastAsia="pt-BR"/>
         </w:rPr>
         <w:t>Kroton</w:t>
@@ -1874,13 +2047,12 @@
           <w:b/>
           <w:bCs/>
           <w:color w:val="24292E"/>
-          <w:sz w:val="30"/>
-          <w:szCs w:val="30"/>
+          <w:sz w:val="18"/>
+          <w:szCs w:val="18"/>
           <w:lang w:eastAsia="pt-BR"/>
         </w:rPr>
         <w:t xml:space="preserve"> Educacional</w:t>
       </w:r>
-      <w:proofErr w:type="gramEnd"/>
     </w:p>
     <w:p>
       <w:pPr>
@@ -1892,67 +2064,31 @@
         <w:rPr>
           <w:rFonts w:ascii="Segoe UI" w:eastAsia="Times New Roman" w:hAnsi="Segoe UI" w:cs="Segoe UI"/>
           <w:color w:val="24292E"/>
-          <w:sz w:val="24"/>
-          <w:szCs w:val="24"/>
-          <w:lang w:eastAsia="pt-BR"/>
-        </w:rPr>
-      </w:pPr>
-      <w:proofErr w:type="spellStart"/>
-      <w:r>
-        <w:rPr>
-          <w:rFonts w:ascii="Segoe UI" w:eastAsia="Times New Roman" w:hAnsi="Segoe UI" w:cs="Segoe UI"/>
-          <w:color w:val="24292E"/>
-          <w:sz w:val="24"/>
-          <w:szCs w:val="24"/>
-          <w:lang w:eastAsia="pt-BR"/>
-        </w:rPr>
-        <w:t>Didactic</w:t>
-      </w:r>
-      <w:proofErr w:type="spellEnd"/>
-      <w:r>
-        <w:rPr>
-          <w:rFonts w:ascii="Segoe UI" w:eastAsia="Times New Roman" w:hAnsi="Segoe UI" w:cs="Segoe UI"/>
-          <w:color w:val="24292E"/>
-          <w:sz w:val="24"/>
-          <w:szCs w:val="24"/>
-          <w:lang w:eastAsia="pt-BR"/>
-        </w:rPr>
-        <w:t xml:space="preserve"> Material </w:t>
-      </w:r>
-      <w:proofErr w:type="spellStart"/>
-      <w:r>
-        <w:rPr>
-          <w:rFonts w:ascii="Segoe UI" w:eastAsia="Times New Roman" w:hAnsi="Segoe UI" w:cs="Segoe UI"/>
-          <w:color w:val="24292E"/>
-          <w:sz w:val="24"/>
-          <w:szCs w:val="24"/>
-          <w:lang w:eastAsia="pt-BR"/>
-        </w:rPr>
-        <w:t>Production</w:t>
-      </w:r>
-      <w:proofErr w:type="spellEnd"/>
-      <w:r>
-        <w:rPr>
-          <w:rFonts w:ascii="Segoe UI" w:eastAsia="Times New Roman" w:hAnsi="Segoe UI" w:cs="Segoe UI"/>
-          <w:color w:val="24292E"/>
-          <w:sz w:val="24"/>
-          <w:szCs w:val="24"/>
-          <w:lang w:eastAsia="pt-BR"/>
-        </w:rPr>
-        <w:t xml:space="preserve"> </w:t>
-      </w:r>
-      <w:proofErr w:type="spellStart"/>
-      <w:r>
-        <w:rPr>
-          <w:rFonts w:ascii="Segoe UI" w:eastAsia="Times New Roman" w:hAnsi="Segoe UI" w:cs="Segoe UI"/>
-          <w:color w:val="24292E"/>
-          <w:sz w:val="24"/>
-          <w:szCs w:val="24"/>
-          <w:lang w:eastAsia="pt-BR"/>
-        </w:rPr>
-        <w:t>Coordinator</w:t>
-      </w:r>
-      <w:proofErr w:type="spellEnd"/>
+          <w:sz w:val="18"/>
+          <w:szCs w:val="18"/>
+          <w:lang w:val="en-US" w:eastAsia="pt-BR"/>
+        </w:rPr>
+      </w:pPr>
+      <w:r>
+        <w:rPr>
+          <w:rFonts w:ascii="Segoe UI" w:eastAsia="Times New Roman" w:hAnsi="Segoe UI" w:cs="Segoe UI"/>
+          <w:color w:val="24292E"/>
+          <w:sz w:val="18"/>
+          <w:szCs w:val="18"/>
+          <w:lang w:val="en-US" w:eastAsia="pt-BR"/>
+        </w:rPr>
+        <w:t xml:space="preserve">Web </w:t>
+      </w:r>
+      <w:r>
+        <w:rPr>
+          <w:rFonts w:ascii="Segoe UI" w:eastAsia="Times New Roman" w:hAnsi="Segoe UI" w:cs="Segoe UI"/>
+          <w:color w:val="24292E"/>
+          <w:sz w:val="18"/>
+          <w:szCs w:val="18"/>
+          <w:lang w:val="en-US" w:eastAsia="pt-BR"/>
+        </w:rPr>
+        <w:t>Didactic Material Production Coordinator</w:t>
+      </w:r>
     </w:p>
     <w:p>
       <w:pPr>
@@ -1964,40 +2100,28 @@
         <w:rPr>
           <w:rFonts w:ascii="Segoe UI" w:eastAsia="Times New Roman" w:hAnsi="Segoe UI" w:cs="Segoe UI"/>
           <w:color w:val="24292E"/>
-          <w:sz w:val="24"/>
-          <w:szCs w:val="24"/>
-          <w:lang w:eastAsia="pt-BR"/>
-        </w:rPr>
-      </w:pPr>
-      <w:proofErr w:type="gramStart"/>
-      <w:r>
-        <w:rPr>
-          <w:rFonts w:ascii="Segoe UI" w:eastAsia="Times New Roman" w:hAnsi="Segoe UI" w:cs="Segoe UI"/>
-          <w:color w:val="24292E"/>
-          <w:sz w:val="24"/>
-          <w:szCs w:val="24"/>
-          <w:lang w:eastAsia="pt-BR"/>
-        </w:rPr>
-        <w:t>de</w:t>
-      </w:r>
-      <w:proofErr w:type="gramEnd"/>
-      <w:r>
-        <w:rPr>
-          <w:rFonts w:ascii="Segoe UI" w:eastAsia="Times New Roman" w:hAnsi="Segoe UI" w:cs="Segoe UI"/>
-          <w:color w:val="24292E"/>
-          <w:sz w:val="24"/>
-          <w:szCs w:val="24"/>
-          <w:lang w:eastAsia="pt-BR"/>
-        </w:rPr>
-        <w:t xml:space="preserve"> </w:t>
+          <w:sz w:val="18"/>
+          <w:szCs w:val="18"/>
+          <w:lang w:eastAsia="pt-BR"/>
+        </w:rPr>
+      </w:pPr>
+      <w:r>
+        <w:rPr>
+          <w:rFonts w:ascii="Segoe UI" w:eastAsia="Times New Roman" w:hAnsi="Segoe UI" w:cs="Segoe UI"/>
+          <w:color w:val="24292E"/>
+          <w:sz w:val="18"/>
+          <w:szCs w:val="18"/>
+          <w:lang w:eastAsia="pt-BR"/>
+        </w:rPr>
+        <w:t xml:space="preserve">de </w:t>
       </w:r>
       <w:proofErr w:type="spellStart"/>
       <w:r>
         <w:rPr>
           <w:rFonts w:ascii="Segoe UI" w:eastAsia="Times New Roman" w:hAnsi="Segoe UI" w:cs="Segoe UI"/>
           <w:color w:val="24292E"/>
-          <w:sz w:val="24"/>
-          <w:szCs w:val="24"/>
+          <w:sz w:val="18"/>
+          <w:szCs w:val="18"/>
           <w:lang w:eastAsia="pt-BR"/>
         </w:rPr>
         <w:t>feb</w:t>
@@ -2007,39 +2131,19 @@
         <w:rPr>
           <w:rFonts w:ascii="Segoe UI" w:eastAsia="Times New Roman" w:hAnsi="Segoe UI" w:cs="Segoe UI"/>
           <w:color w:val="24292E"/>
-          <w:sz w:val="24"/>
-          <w:szCs w:val="24"/>
-          <w:lang w:eastAsia="pt-BR"/>
-        </w:rPr>
-        <w:t xml:space="preserve">/2018 </w:t>
-      </w:r>
-      <w:r>
-        <w:rPr>
-          <w:rFonts w:ascii="Segoe UI" w:eastAsia="Times New Roman" w:hAnsi="Segoe UI" w:cs="Segoe UI"/>
-          <w:color w:val="24292E"/>
-          <w:sz w:val="24"/>
-          <w:szCs w:val="24"/>
-          <w:lang w:eastAsia="pt-BR"/>
-        </w:rPr>
-        <w:t>–</w:t>
-      </w:r>
-      <w:r>
-        <w:rPr>
-          <w:rFonts w:ascii="Segoe UI" w:eastAsia="Times New Roman" w:hAnsi="Segoe UI" w:cs="Segoe UI"/>
-          <w:color w:val="24292E"/>
-          <w:sz w:val="24"/>
-          <w:szCs w:val="24"/>
-          <w:lang w:eastAsia="pt-BR"/>
-        </w:rPr>
-        <w:t xml:space="preserve"> </w:t>
+          <w:sz w:val="18"/>
+          <w:szCs w:val="18"/>
+          <w:lang w:eastAsia="pt-BR"/>
+        </w:rPr>
+        <w:t xml:space="preserve">/2018 – </w:t>
       </w:r>
       <w:proofErr w:type="spellStart"/>
       <w:r>
         <w:rPr>
           <w:rFonts w:ascii="Segoe UI" w:eastAsia="Times New Roman" w:hAnsi="Segoe UI" w:cs="Segoe UI"/>
           <w:color w:val="24292E"/>
-          <w:sz w:val="24"/>
-          <w:szCs w:val="24"/>
+          <w:sz w:val="18"/>
+          <w:szCs w:val="18"/>
           <w:lang w:eastAsia="pt-BR"/>
         </w:rPr>
         <w:t>current</w:t>
@@ -2056,21 +2160,20 @@
           <w:b/>
           <w:bCs/>
           <w:color w:val="24292E"/>
-          <w:sz w:val="30"/>
-          <w:szCs w:val="30"/>
+          <w:sz w:val="18"/>
+          <w:szCs w:val="18"/>
           <w:lang w:eastAsia="pt-BR"/>
         </w:rPr>
       </w:pPr>
       <w:proofErr w:type="spellStart"/>
-      <w:proofErr w:type="gramStart"/>
       <w:r>
         <w:rPr>
           <w:rFonts w:ascii="Segoe UI" w:eastAsia="Times New Roman" w:hAnsi="Segoe UI" w:cs="Segoe UI"/>
           <w:b/>
           <w:bCs/>
           <w:color w:val="24292E"/>
-          <w:sz w:val="30"/>
-          <w:szCs w:val="30"/>
+          <w:sz w:val="18"/>
+          <w:szCs w:val="18"/>
           <w:lang w:eastAsia="pt-BR"/>
         </w:rPr>
         <w:t>Kroton</w:t>
@@ -2082,13 +2185,12 @@
           <w:b/>
           <w:bCs/>
           <w:color w:val="24292E"/>
-          <w:sz w:val="30"/>
-          <w:szCs w:val="30"/>
+          <w:sz w:val="18"/>
+          <w:szCs w:val="18"/>
           <w:lang w:eastAsia="pt-BR"/>
         </w:rPr>
         <w:t xml:space="preserve"> Educacional</w:t>
       </w:r>
-      <w:proofErr w:type="gramEnd"/>
     </w:p>
     <w:p>
       <w:pPr>
@@ -2100,8 +2202,8 @@
         <w:rPr>
           <w:rFonts w:ascii="Segoe UI" w:eastAsia="Times New Roman" w:hAnsi="Segoe UI" w:cs="Segoe UI"/>
           <w:color w:val="24292E"/>
-          <w:sz w:val="24"/>
-          <w:szCs w:val="24"/>
+          <w:sz w:val="18"/>
+          <w:szCs w:val="18"/>
           <w:lang w:eastAsia="pt-BR"/>
         </w:rPr>
       </w:pPr>
@@ -2110,8 +2212,8 @@
         <w:rPr>
           <w:rFonts w:ascii="Segoe UI" w:eastAsia="Times New Roman" w:hAnsi="Segoe UI" w:cs="Segoe UI"/>
           <w:color w:val="24292E"/>
-          <w:sz w:val="24"/>
-          <w:szCs w:val="24"/>
+          <w:sz w:val="18"/>
+          <w:szCs w:val="18"/>
           <w:lang w:eastAsia="pt-BR"/>
         </w:rPr>
         <w:t>Multimedia</w:t>
@@ -2121,8 +2223,8 @@
         <w:rPr>
           <w:rFonts w:ascii="Segoe UI" w:eastAsia="Times New Roman" w:hAnsi="Segoe UI" w:cs="Segoe UI"/>
           <w:color w:val="24292E"/>
-          <w:sz w:val="24"/>
-          <w:szCs w:val="24"/>
+          <w:sz w:val="18"/>
+          <w:szCs w:val="18"/>
           <w:lang w:eastAsia="pt-BR"/>
         </w:rPr>
         <w:t xml:space="preserve"> </w:t>
@@ -2132,8 +2234,8 @@
         <w:rPr>
           <w:rFonts w:ascii="Segoe UI" w:eastAsia="Times New Roman" w:hAnsi="Segoe UI" w:cs="Segoe UI"/>
           <w:color w:val="24292E"/>
-          <w:sz w:val="24"/>
-          <w:szCs w:val="24"/>
+          <w:sz w:val="18"/>
+          <w:szCs w:val="18"/>
           <w:lang w:eastAsia="pt-BR"/>
         </w:rPr>
         <w:t>Specialist</w:t>
@@ -2150,40 +2252,28 @@
         <w:rPr>
           <w:rFonts w:ascii="Segoe UI" w:eastAsia="Times New Roman" w:hAnsi="Segoe UI" w:cs="Segoe UI"/>
           <w:color w:val="24292E"/>
-          <w:sz w:val="24"/>
-          <w:szCs w:val="24"/>
-          <w:lang w:eastAsia="pt-BR"/>
-        </w:rPr>
-      </w:pPr>
-      <w:proofErr w:type="gramStart"/>
-      <w:r>
-        <w:rPr>
-          <w:rFonts w:ascii="Segoe UI" w:eastAsia="Times New Roman" w:hAnsi="Segoe UI" w:cs="Segoe UI"/>
-          <w:color w:val="24292E"/>
-          <w:sz w:val="24"/>
-          <w:szCs w:val="24"/>
-          <w:lang w:eastAsia="pt-BR"/>
-        </w:rPr>
-        <w:t>de</w:t>
-      </w:r>
-      <w:proofErr w:type="gramEnd"/>
-      <w:r>
-        <w:rPr>
-          <w:rFonts w:ascii="Segoe UI" w:eastAsia="Times New Roman" w:hAnsi="Segoe UI" w:cs="Segoe UI"/>
-          <w:color w:val="24292E"/>
-          <w:sz w:val="24"/>
-          <w:szCs w:val="24"/>
-          <w:lang w:eastAsia="pt-BR"/>
-        </w:rPr>
-        <w:t xml:space="preserve"> </w:t>
+          <w:sz w:val="18"/>
+          <w:szCs w:val="18"/>
+          <w:lang w:eastAsia="pt-BR"/>
+        </w:rPr>
+      </w:pPr>
+      <w:r>
+        <w:rPr>
+          <w:rFonts w:ascii="Segoe UI" w:eastAsia="Times New Roman" w:hAnsi="Segoe UI" w:cs="Segoe UI"/>
+          <w:color w:val="24292E"/>
+          <w:sz w:val="18"/>
+          <w:szCs w:val="18"/>
+          <w:lang w:eastAsia="pt-BR"/>
+        </w:rPr>
+        <w:t xml:space="preserve">de </w:t>
       </w:r>
       <w:proofErr w:type="spellStart"/>
       <w:r>
         <w:rPr>
           <w:rFonts w:ascii="Segoe UI" w:eastAsia="Times New Roman" w:hAnsi="Segoe UI" w:cs="Segoe UI"/>
           <w:color w:val="24292E"/>
-          <w:sz w:val="24"/>
-          <w:szCs w:val="24"/>
+          <w:sz w:val="18"/>
+          <w:szCs w:val="18"/>
           <w:lang w:eastAsia="pt-BR"/>
         </w:rPr>
         <w:t>feb</w:t>
@@ -2193,8 +2283,8 @@
         <w:rPr>
           <w:rFonts w:ascii="Segoe UI" w:eastAsia="Times New Roman" w:hAnsi="Segoe UI" w:cs="Segoe UI"/>
           <w:color w:val="24292E"/>
-          <w:sz w:val="24"/>
-          <w:szCs w:val="24"/>
+          <w:sz w:val="18"/>
+          <w:szCs w:val="18"/>
           <w:lang w:eastAsia="pt-BR"/>
         </w:rPr>
         <w:t xml:space="preserve">/2017 - </w:t>
@@ -2204,8 +2294,8 @@
         <w:rPr>
           <w:rFonts w:ascii="Segoe UI" w:eastAsia="Times New Roman" w:hAnsi="Segoe UI" w:cs="Segoe UI"/>
           <w:color w:val="24292E"/>
-          <w:sz w:val="24"/>
-          <w:szCs w:val="24"/>
+          <w:sz w:val="18"/>
+          <w:szCs w:val="18"/>
           <w:lang w:eastAsia="pt-BR"/>
         </w:rPr>
         <w:t>feb</w:t>
@@ -2215,8 +2305,8 @@
         <w:rPr>
           <w:rFonts w:ascii="Segoe UI" w:eastAsia="Times New Roman" w:hAnsi="Segoe UI" w:cs="Segoe UI"/>
           <w:color w:val="24292E"/>
-          <w:sz w:val="24"/>
-          <w:szCs w:val="24"/>
+          <w:sz w:val="18"/>
+          <w:szCs w:val="18"/>
           <w:lang w:eastAsia="pt-BR"/>
         </w:rPr>
         <w:t>/2018</w:t>
@@ -2232,21 +2322,20 @@
           <w:b/>
           <w:bCs/>
           <w:color w:val="24292E"/>
-          <w:sz w:val="30"/>
-          <w:szCs w:val="30"/>
+          <w:sz w:val="18"/>
+          <w:szCs w:val="18"/>
           <w:lang w:eastAsia="pt-BR"/>
         </w:rPr>
       </w:pPr>
       <w:proofErr w:type="spellStart"/>
-      <w:proofErr w:type="gramStart"/>
       <w:r>
         <w:rPr>
           <w:rFonts w:ascii="Segoe UI" w:eastAsia="Times New Roman" w:hAnsi="Segoe UI" w:cs="Segoe UI"/>
           <w:b/>
           <w:bCs/>
           <w:color w:val="24292E"/>
-          <w:sz w:val="30"/>
-          <w:szCs w:val="30"/>
+          <w:sz w:val="18"/>
+          <w:szCs w:val="18"/>
           <w:lang w:eastAsia="pt-BR"/>
         </w:rPr>
         <w:t>Kroton</w:t>
@@ -2258,13 +2347,12 @@
           <w:b/>
           <w:bCs/>
           <w:color w:val="24292E"/>
-          <w:sz w:val="30"/>
-          <w:szCs w:val="30"/>
+          <w:sz w:val="18"/>
+          <w:szCs w:val="18"/>
           <w:lang w:eastAsia="pt-BR"/>
         </w:rPr>
         <w:t xml:space="preserve"> Educacional</w:t>
       </w:r>
-      <w:proofErr w:type="gramEnd"/>
     </w:p>
     <w:p>
       <w:pPr>
@@ -2276,8 +2364,8 @@
         <w:rPr>
           <w:rFonts w:ascii="Segoe UI" w:eastAsia="Times New Roman" w:hAnsi="Segoe UI" w:cs="Segoe UI"/>
           <w:color w:val="24292E"/>
-          <w:sz w:val="24"/>
-          <w:szCs w:val="24"/>
+          <w:sz w:val="18"/>
+          <w:szCs w:val="18"/>
           <w:lang w:eastAsia="pt-BR"/>
         </w:rPr>
       </w:pPr>
@@ -2286,8 +2374,8 @@
         <w:rPr>
           <w:rFonts w:ascii="Segoe UI" w:eastAsia="Times New Roman" w:hAnsi="Segoe UI" w:cs="Segoe UI"/>
           <w:color w:val="24292E"/>
-          <w:sz w:val="24"/>
-          <w:szCs w:val="24"/>
+          <w:sz w:val="18"/>
+          <w:szCs w:val="18"/>
           <w:lang w:eastAsia="pt-BR"/>
         </w:rPr>
         <w:t>Multimedia</w:t>
@@ -2297,8 +2385,8 @@
         <w:rPr>
           <w:rFonts w:ascii="Segoe UI" w:eastAsia="Times New Roman" w:hAnsi="Segoe UI" w:cs="Segoe UI"/>
           <w:color w:val="24292E"/>
-          <w:sz w:val="24"/>
-          <w:szCs w:val="24"/>
+          <w:sz w:val="18"/>
+          <w:szCs w:val="18"/>
           <w:lang w:eastAsia="pt-BR"/>
         </w:rPr>
         <w:t xml:space="preserve"> Designer</w:t>
@@ -2314,40 +2402,28 @@
         <w:rPr>
           <w:rFonts w:ascii="Segoe UI" w:eastAsia="Times New Roman" w:hAnsi="Segoe UI" w:cs="Segoe UI"/>
           <w:color w:val="24292E"/>
-          <w:sz w:val="24"/>
-          <w:szCs w:val="24"/>
-          <w:lang w:eastAsia="pt-BR"/>
-        </w:rPr>
-      </w:pPr>
-      <w:proofErr w:type="gramStart"/>
-      <w:r>
-        <w:rPr>
-          <w:rFonts w:ascii="Segoe UI" w:eastAsia="Times New Roman" w:hAnsi="Segoe UI" w:cs="Segoe UI"/>
-          <w:color w:val="24292E"/>
-          <w:sz w:val="24"/>
-          <w:szCs w:val="24"/>
-          <w:lang w:eastAsia="pt-BR"/>
-        </w:rPr>
-        <w:t>de</w:t>
-      </w:r>
-      <w:proofErr w:type="gramEnd"/>
-      <w:r>
-        <w:rPr>
-          <w:rFonts w:ascii="Segoe UI" w:eastAsia="Times New Roman" w:hAnsi="Segoe UI" w:cs="Segoe UI"/>
-          <w:color w:val="24292E"/>
-          <w:sz w:val="24"/>
-          <w:szCs w:val="24"/>
-          <w:lang w:eastAsia="pt-BR"/>
-        </w:rPr>
-        <w:t xml:space="preserve"> </w:t>
+          <w:sz w:val="18"/>
+          <w:szCs w:val="18"/>
+          <w:lang w:eastAsia="pt-BR"/>
+        </w:rPr>
+      </w:pPr>
+      <w:r>
+        <w:rPr>
+          <w:rFonts w:ascii="Segoe UI" w:eastAsia="Times New Roman" w:hAnsi="Segoe UI" w:cs="Segoe UI"/>
+          <w:color w:val="24292E"/>
+          <w:sz w:val="18"/>
+          <w:szCs w:val="18"/>
+          <w:lang w:eastAsia="pt-BR"/>
+        </w:rPr>
+        <w:t xml:space="preserve">de </w:t>
       </w:r>
       <w:proofErr w:type="spellStart"/>
       <w:r>
         <w:rPr>
           <w:rFonts w:ascii="Segoe UI" w:eastAsia="Times New Roman" w:hAnsi="Segoe UI" w:cs="Segoe UI"/>
           <w:color w:val="24292E"/>
-          <w:sz w:val="24"/>
-          <w:szCs w:val="24"/>
+          <w:sz w:val="18"/>
+          <w:szCs w:val="18"/>
           <w:lang w:eastAsia="pt-BR"/>
         </w:rPr>
         <w:t>oct</w:t>
@@ -2357,8 +2433,8 @@
         <w:rPr>
           <w:rFonts w:ascii="Segoe UI" w:eastAsia="Times New Roman" w:hAnsi="Segoe UI" w:cs="Segoe UI"/>
           <w:color w:val="24292E"/>
-          <w:sz w:val="24"/>
-          <w:szCs w:val="24"/>
+          <w:sz w:val="18"/>
+          <w:szCs w:val="18"/>
           <w:lang w:eastAsia="pt-BR"/>
         </w:rPr>
         <w:t xml:space="preserve">/2015 - </w:t>
@@ -2368,8 +2444,8 @@
         <w:rPr>
           <w:rFonts w:ascii="Segoe UI" w:eastAsia="Times New Roman" w:hAnsi="Segoe UI" w:cs="Segoe UI"/>
           <w:color w:val="24292E"/>
-          <w:sz w:val="24"/>
-          <w:szCs w:val="24"/>
+          <w:sz w:val="18"/>
+          <w:szCs w:val="18"/>
           <w:lang w:eastAsia="pt-BR"/>
         </w:rPr>
         <w:t>feb</w:t>
@@ -2379,8 +2455,8 @@
         <w:rPr>
           <w:rFonts w:ascii="Segoe UI" w:eastAsia="Times New Roman" w:hAnsi="Segoe UI" w:cs="Segoe UI"/>
           <w:color w:val="24292E"/>
-          <w:sz w:val="24"/>
-          <w:szCs w:val="24"/>
+          <w:sz w:val="18"/>
+          <w:szCs w:val="18"/>
           <w:lang w:eastAsia="pt-BR"/>
         </w:rPr>
         <w:t>/2017</w:t>
@@ -2389,15 +2465,15 @@
     <w:p>
       <w:pPr>
         <w:spacing w:before="360" w:after="240" w:line="240" w:lineRule="auto"/>
-        <w:ind w:left="720"/>
+        <w:ind w:firstLine="708"/>
         <w:outlineLvl w:val="2"/>
         <w:rPr>
           <w:rFonts w:ascii="Segoe UI" w:eastAsia="Times New Roman" w:hAnsi="Segoe UI" w:cs="Segoe UI"/>
           <w:b/>
           <w:bCs/>
           <w:color w:val="24292E"/>
-          <w:sz w:val="30"/>
-          <w:szCs w:val="30"/>
+          <w:sz w:val="18"/>
+          <w:szCs w:val="18"/>
           <w:lang w:eastAsia="pt-BR"/>
         </w:rPr>
       </w:pPr>
@@ -2408,8 +2484,8 @@
           <w:b/>
           <w:bCs/>
           <w:color w:val="24292E"/>
-          <w:sz w:val="30"/>
-          <w:szCs w:val="30"/>
+          <w:sz w:val="18"/>
+          <w:szCs w:val="18"/>
           <w:lang w:eastAsia="pt-BR"/>
         </w:rPr>
         <w:t>Blaise</w:t>
@@ -2421,8 +2497,8 @@
           <w:b/>
           <w:bCs/>
           <w:color w:val="24292E"/>
-          <w:sz w:val="30"/>
-          <w:szCs w:val="30"/>
+          <w:sz w:val="18"/>
+          <w:szCs w:val="18"/>
           <w:lang w:eastAsia="pt-BR"/>
         </w:rPr>
         <w:t xml:space="preserve"> Sistemas e Soluções</w:t>
@@ -2438,8 +2514,8 @@
         <w:rPr>
           <w:rFonts w:ascii="Segoe UI" w:eastAsia="Times New Roman" w:hAnsi="Segoe UI" w:cs="Segoe UI"/>
           <w:color w:val="24292E"/>
-          <w:sz w:val="24"/>
-          <w:szCs w:val="24"/>
+          <w:sz w:val="18"/>
+          <w:szCs w:val="18"/>
           <w:lang w:eastAsia="pt-BR"/>
         </w:rPr>
       </w:pPr>
@@ -2448,8 +2524,8 @@
         <w:rPr>
           <w:rFonts w:ascii="Segoe UI" w:eastAsia="Times New Roman" w:hAnsi="Segoe UI" w:cs="Segoe UI"/>
           <w:color w:val="24292E"/>
-          <w:sz w:val="24"/>
-          <w:szCs w:val="24"/>
+          <w:sz w:val="18"/>
+          <w:szCs w:val="18"/>
           <w:lang w:eastAsia="pt-BR"/>
         </w:rPr>
         <w:t>Developer</w:t>
@@ -2459,8 +2535,8 @@
         <w:rPr>
           <w:rFonts w:ascii="Segoe UI" w:eastAsia="Times New Roman" w:hAnsi="Segoe UI" w:cs="Segoe UI"/>
           <w:color w:val="24292E"/>
-          <w:sz w:val="24"/>
-          <w:szCs w:val="24"/>
+          <w:sz w:val="18"/>
+          <w:szCs w:val="18"/>
           <w:lang w:eastAsia="pt-BR"/>
         </w:rPr>
         <w:t xml:space="preserve"> Jr. C#</w:t>
@@ -2476,40 +2552,28 @@
         <w:rPr>
           <w:rFonts w:ascii="Segoe UI" w:eastAsia="Times New Roman" w:hAnsi="Segoe UI" w:cs="Segoe UI"/>
           <w:color w:val="24292E"/>
-          <w:sz w:val="24"/>
-          <w:szCs w:val="24"/>
-          <w:lang w:eastAsia="pt-BR"/>
-        </w:rPr>
-      </w:pPr>
-      <w:proofErr w:type="gramStart"/>
-      <w:r>
-        <w:rPr>
-          <w:rFonts w:ascii="Segoe UI" w:eastAsia="Times New Roman" w:hAnsi="Segoe UI" w:cs="Segoe UI"/>
-          <w:color w:val="24292E"/>
-          <w:sz w:val="24"/>
-          <w:szCs w:val="24"/>
-          <w:lang w:eastAsia="pt-BR"/>
-        </w:rPr>
-        <w:t>de</w:t>
-      </w:r>
-      <w:proofErr w:type="gramEnd"/>
-      <w:r>
-        <w:rPr>
-          <w:rFonts w:ascii="Segoe UI" w:eastAsia="Times New Roman" w:hAnsi="Segoe UI" w:cs="Segoe UI"/>
-          <w:color w:val="24292E"/>
-          <w:sz w:val="24"/>
-          <w:szCs w:val="24"/>
-          <w:lang w:eastAsia="pt-BR"/>
-        </w:rPr>
-        <w:t xml:space="preserve"> </w:t>
+          <w:sz w:val="18"/>
+          <w:szCs w:val="18"/>
+          <w:lang w:eastAsia="pt-BR"/>
+        </w:rPr>
+      </w:pPr>
+      <w:r>
+        <w:rPr>
+          <w:rFonts w:ascii="Segoe UI" w:eastAsia="Times New Roman" w:hAnsi="Segoe UI" w:cs="Segoe UI"/>
+          <w:color w:val="24292E"/>
+          <w:sz w:val="18"/>
+          <w:szCs w:val="18"/>
+          <w:lang w:eastAsia="pt-BR"/>
+        </w:rPr>
+        <w:t xml:space="preserve">de </w:t>
       </w:r>
       <w:proofErr w:type="spellStart"/>
       <w:r>
         <w:rPr>
           <w:rFonts w:ascii="Segoe UI" w:eastAsia="Times New Roman" w:hAnsi="Segoe UI" w:cs="Segoe UI"/>
           <w:color w:val="24292E"/>
-          <w:sz w:val="24"/>
-          <w:szCs w:val="24"/>
+          <w:sz w:val="18"/>
+          <w:szCs w:val="18"/>
           <w:lang w:eastAsia="pt-BR"/>
         </w:rPr>
         <w:t>jan</w:t>
@@ -2519,8 +2583,8 @@
         <w:rPr>
           <w:rFonts w:ascii="Segoe UI" w:eastAsia="Times New Roman" w:hAnsi="Segoe UI" w:cs="Segoe UI"/>
           <w:color w:val="24292E"/>
-          <w:sz w:val="24"/>
-          <w:szCs w:val="24"/>
+          <w:sz w:val="18"/>
+          <w:szCs w:val="18"/>
           <w:lang w:eastAsia="pt-BR"/>
         </w:rPr>
         <w:t xml:space="preserve">/2014 - </w:t>
@@ -2530,8 +2594,8 @@
         <w:rPr>
           <w:rFonts w:ascii="Segoe UI" w:eastAsia="Times New Roman" w:hAnsi="Segoe UI" w:cs="Segoe UI"/>
           <w:color w:val="24292E"/>
-          <w:sz w:val="24"/>
-          <w:szCs w:val="24"/>
+          <w:sz w:val="18"/>
+          <w:szCs w:val="18"/>
           <w:lang w:eastAsia="pt-BR"/>
         </w:rPr>
         <w:t>jul</w:t>
@@ -2541,8 +2605,8 @@
         <w:rPr>
           <w:rFonts w:ascii="Segoe UI" w:eastAsia="Times New Roman" w:hAnsi="Segoe UI" w:cs="Segoe UI"/>
           <w:color w:val="24292E"/>
-          <w:sz w:val="24"/>
-          <w:szCs w:val="24"/>
+          <w:sz w:val="18"/>
+          <w:szCs w:val="18"/>
           <w:lang w:eastAsia="pt-BR"/>
         </w:rPr>
         <w:t>/2014</w:t>
@@ -2558,8 +2622,8 @@
           <w:b/>
           <w:bCs/>
           <w:color w:val="24292E"/>
-          <w:sz w:val="30"/>
-          <w:szCs w:val="30"/>
+          <w:sz w:val="18"/>
+          <w:szCs w:val="18"/>
           <w:lang w:eastAsia="pt-BR"/>
         </w:rPr>
       </w:pPr>
@@ -2569,11 +2633,10 @@
           <w:b/>
           <w:bCs/>
           <w:color w:val="24292E"/>
-          <w:sz w:val="30"/>
-          <w:szCs w:val="30"/>
-          <w:lang w:eastAsia="pt-BR"/>
-        </w:rPr>
-        <w:lastRenderedPageBreak/>
+          <w:sz w:val="18"/>
+          <w:szCs w:val="18"/>
+          <w:lang w:eastAsia="pt-BR"/>
+        </w:rPr>
         <w:t xml:space="preserve">Grupo </w:t>
       </w:r>
       <w:proofErr w:type="spellStart"/>
@@ -2583,8 +2646,8 @@
           <w:b/>
           <w:bCs/>
           <w:color w:val="24292E"/>
-          <w:sz w:val="30"/>
-          <w:szCs w:val="30"/>
+          <w:sz w:val="18"/>
+          <w:szCs w:val="18"/>
           <w:lang w:eastAsia="pt-BR"/>
         </w:rPr>
         <w:t>CyberShop</w:t>
@@ -2601,17 +2664,17 @@
         <w:rPr>
           <w:rFonts w:ascii="Segoe UI" w:eastAsia="Times New Roman" w:hAnsi="Segoe UI" w:cs="Segoe UI"/>
           <w:color w:val="24292E"/>
-          <w:sz w:val="24"/>
-          <w:szCs w:val="24"/>
-          <w:lang w:eastAsia="pt-BR"/>
-        </w:rPr>
-      </w:pPr>
-      <w:r>
-        <w:rPr>
-          <w:rFonts w:ascii="Segoe UI" w:eastAsia="Times New Roman" w:hAnsi="Segoe UI" w:cs="Segoe UI"/>
-          <w:color w:val="24292E"/>
-          <w:sz w:val="24"/>
-          <w:szCs w:val="24"/>
+          <w:sz w:val="18"/>
+          <w:szCs w:val="18"/>
+          <w:lang w:eastAsia="pt-BR"/>
+        </w:rPr>
+      </w:pPr>
+      <w:r>
+        <w:rPr>
+          <w:rFonts w:ascii="Segoe UI" w:eastAsia="Times New Roman" w:hAnsi="Segoe UI" w:cs="Segoe UI"/>
+          <w:color w:val="24292E"/>
+          <w:sz w:val="18"/>
+          <w:szCs w:val="18"/>
           <w:lang w:eastAsia="pt-BR"/>
         </w:rPr>
         <w:t>Web Designer</w:t>
@@ -2627,40 +2690,28 @@
         <w:rPr>
           <w:rFonts w:ascii="Segoe UI" w:eastAsia="Times New Roman" w:hAnsi="Segoe UI" w:cs="Segoe UI"/>
           <w:color w:val="24292E"/>
-          <w:sz w:val="24"/>
-          <w:szCs w:val="24"/>
-          <w:lang w:eastAsia="pt-BR"/>
-        </w:rPr>
-      </w:pPr>
-      <w:proofErr w:type="gramStart"/>
-      <w:r>
-        <w:rPr>
-          <w:rFonts w:ascii="Segoe UI" w:eastAsia="Times New Roman" w:hAnsi="Segoe UI" w:cs="Segoe UI"/>
-          <w:color w:val="24292E"/>
-          <w:sz w:val="24"/>
-          <w:szCs w:val="24"/>
-          <w:lang w:eastAsia="pt-BR"/>
-        </w:rPr>
-        <w:t>de</w:t>
-      </w:r>
-      <w:proofErr w:type="gramEnd"/>
-      <w:r>
-        <w:rPr>
-          <w:rFonts w:ascii="Segoe UI" w:eastAsia="Times New Roman" w:hAnsi="Segoe UI" w:cs="Segoe UI"/>
-          <w:color w:val="24292E"/>
-          <w:sz w:val="24"/>
-          <w:szCs w:val="24"/>
-          <w:lang w:eastAsia="pt-BR"/>
-        </w:rPr>
-        <w:t xml:space="preserve"> </w:t>
+          <w:sz w:val="18"/>
+          <w:szCs w:val="18"/>
+          <w:lang w:eastAsia="pt-BR"/>
+        </w:rPr>
+      </w:pPr>
+      <w:r>
+        <w:rPr>
+          <w:rFonts w:ascii="Segoe UI" w:eastAsia="Times New Roman" w:hAnsi="Segoe UI" w:cs="Segoe UI"/>
+          <w:color w:val="24292E"/>
+          <w:sz w:val="18"/>
+          <w:szCs w:val="18"/>
+          <w:lang w:eastAsia="pt-BR"/>
+        </w:rPr>
+        <w:t xml:space="preserve">de </w:t>
       </w:r>
       <w:proofErr w:type="spellStart"/>
       <w:r>
         <w:rPr>
           <w:rFonts w:ascii="Segoe UI" w:eastAsia="Times New Roman" w:hAnsi="Segoe UI" w:cs="Segoe UI"/>
           <w:color w:val="24292E"/>
-          <w:sz w:val="24"/>
-          <w:szCs w:val="24"/>
+          <w:sz w:val="18"/>
+          <w:szCs w:val="18"/>
           <w:lang w:eastAsia="pt-BR"/>
         </w:rPr>
         <w:t>jan</w:t>
@@ -2670,8 +2721,8 @@
         <w:rPr>
           <w:rFonts w:ascii="Segoe UI" w:eastAsia="Times New Roman" w:hAnsi="Segoe UI" w:cs="Segoe UI"/>
           <w:color w:val="24292E"/>
-          <w:sz w:val="24"/>
-          <w:szCs w:val="24"/>
+          <w:sz w:val="18"/>
+          <w:szCs w:val="18"/>
           <w:lang w:eastAsia="pt-BR"/>
         </w:rPr>
         <w:t xml:space="preserve">/2012 - </w:t>
@@ -2681,8 +2732,8 @@
         <w:rPr>
           <w:rFonts w:ascii="Segoe UI" w:eastAsia="Times New Roman" w:hAnsi="Segoe UI" w:cs="Segoe UI"/>
           <w:color w:val="24292E"/>
-          <w:sz w:val="24"/>
-          <w:szCs w:val="24"/>
+          <w:sz w:val="18"/>
+          <w:szCs w:val="18"/>
           <w:lang w:eastAsia="pt-BR"/>
         </w:rPr>
         <w:t>dec</w:t>
@@ -2692,14 +2743,13 @@
         <w:rPr>
           <w:rFonts w:ascii="Segoe UI" w:eastAsia="Times New Roman" w:hAnsi="Segoe UI" w:cs="Segoe UI"/>
           <w:color w:val="24292E"/>
-          <w:sz w:val="24"/>
-          <w:szCs w:val="24"/>
+          <w:sz w:val="18"/>
+          <w:szCs w:val="18"/>
           <w:lang w:eastAsia="pt-BR"/>
         </w:rPr>
         <w:t>/2012</w:t>
       </w:r>
     </w:p>
-    <w:p/>
     <w:sectPr>
       <w:pgSz w:w="11906" w:h="16838"/>
       <w:pgMar w:top="720" w:right="720" w:bottom="720" w:left="720" w:header="709" w:footer="709" w:gutter="0"/>
@@ -2711,7 +2761,7 @@
 </file>
 
 <file path=word/endnotes.xml><?xml version="1.0" encoding="utf-8"?>
-<w:endnotes xmlns:wpc="http://schemas.microsoft.com/office/word/2010/wordprocessingCanvas" xmlns:mo="http://schemas.microsoft.com/office/mac/office/2008/main" xmlns:mc="http://schemas.openxmlformats.org/markup-compatibility/2006" xmlns:mv="urn:schemas-microsoft-com:mac:vml" xmlns:o="urn:schemas-microsoft-com:office:office" xmlns:r="http://schemas.openxmlformats.org/officeDocument/2006/relationships" xmlns:m="http://schemas.openxmlformats.org/officeDocument/2006/math" xmlns:v="urn:schemas-microsoft-com:vml" xmlns:wp14="http://schemas.microsoft.com/office/word/2010/wordprocessingDrawing" xmlns:wp="http://schemas.openxmlformats.org/drawingml/2006/wordprocessingDrawing" xmlns:w10="urn:schemas-microsoft-com:office:word" xmlns:w="http://schemas.openxmlformats.org/wordprocessingml/2006/main" xmlns:w14="http://schemas.microsoft.com/office/word/2010/wordml" xmlns:w15="http://schemas.microsoft.com/office/word/2012/wordml" xmlns:wpg="http://schemas.microsoft.com/office/word/2010/wordprocessingGroup" xmlns:wpi="http://schemas.microsoft.com/office/word/2010/wordprocessingInk" xmlns:wne="http://schemas.microsoft.com/office/word/2006/wordml" xmlns:wps="http://schemas.microsoft.com/office/word/2010/wordprocessingShape" mc:Ignorable="w14 w15 wp14">
+<w:endnotes xmlns:wpc="http://schemas.microsoft.com/office/word/2010/wordprocessingCanvas" xmlns:cx="http://schemas.microsoft.com/office/drawing/2014/chartex" xmlns:cx1="http://schemas.microsoft.com/office/drawing/2015/9/8/chartex" xmlns:cx2="http://schemas.microsoft.com/office/drawing/2015/10/21/chartex" xmlns:cx3="http://schemas.microsoft.com/office/drawing/2016/5/9/chartex" xmlns:cx4="http://schemas.microsoft.com/office/drawing/2016/5/10/chartex" xmlns:cx5="http://schemas.microsoft.com/office/drawing/2016/5/11/chartex" xmlns:cx6="http://schemas.microsoft.com/office/drawing/2016/5/12/chartex" xmlns:cx7="http://schemas.microsoft.com/office/drawing/2016/5/13/chartex" xmlns:cx8="http://schemas.microsoft.com/office/drawing/2016/5/14/chartex" xmlns:mc="http://schemas.openxmlformats.org/markup-compatibility/2006" xmlns:aink="http://schemas.microsoft.com/office/drawing/2016/ink" xmlns:am3d="http://schemas.microsoft.com/office/drawing/2017/model3d" xmlns:o="urn:schemas-microsoft-com:office:office" xmlns:r="http://schemas.openxmlformats.org/officeDocument/2006/relationships" xmlns:m="http://schemas.openxmlformats.org/officeDocument/2006/math" xmlns:v="urn:schemas-microsoft-com:vml" xmlns:wp14="http://schemas.microsoft.com/office/word/2010/wordprocessingDrawing" xmlns:wp="http://schemas.openxmlformats.org/drawingml/2006/wordprocessingDrawing" xmlns:w10="urn:schemas-microsoft-com:office:word" xmlns:w="http://schemas.openxmlformats.org/wordprocessingml/2006/main" xmlns:w14="http://schemas.microsoft.com/office/word/2010/wordml" xmlns:w15="http://schemas.microsoft.com/office/word/2012/wordml" xmlns:w16cid="http://schemas.microsoft.com/office/word/2016/wordml/cid" xmlns:w16se="http://schemas.microsoft.com/office/word/2015/wordml/symex" xmlns:wpg="http://schemas.microsoft.com/office/word/2010/wordprocessingGroup" xmlns:wpi="http://schemas.microsoft.com/office/word/2010/wordprocessingInk" xmlns:wne="http://schemas.microsoft.com/office/word/2006/wordml" xmlns:wps="http://schemas.microsoft.com/office/word/2010/wordprocessingShape" mc:Ignorable="w14 w15 w16se w16cid wp14">
   <w:endnote w:type="separator" w:id="-1">
     <w:p>
       <w:pPr>
@@ -2736,7 +2786,7 @@
 </file>
 
 <file path=word/footnotes.xml><?xml version="1.0" encoding="utf-8"?>
-<w:footnotes xmlns:wpc="http://schemas.microsoft.com/office/word/2010/wordprocessingCanvas" xmlns:mo="http://schemas.microsoft.com/office/mac/office/2008/main" xmlns:mc="http://schemas.openxmlformats.org/markup-compatibility/2006" xmlns:mv="urn:schemas-microsoft-com:mac:vml" xmlns:o="urn:schemas-microsoft-com:office:office" xmlns:r="http://schemas.openxmlformats.org/officeDocument/2006/relationships" xmlns:m="http://schemas.openxmlformats.org/officeDocument/2006/math" xmlns:v="urn:schemas-microsoft-com:vml" xmlns:wp14="http://schemas.microsoft.com/office/word/2010/wordprocessingDrawing" xmlns:wp="http://schemas.openxmlformats.org/drawingml/2006/wordprocessingDrawing" xmlns:w10="urn:schemas-microsoft-com:office:word" xmlns:w="http://schemas.openxmlformats.org/wordprocessingml/2006/main" xmlns:w14="http://schemas.microsoft.com/office/word/2010/wordml" xmlns:w15="http://schemas.microsoft.com/office/word/2012/wordml" xmlns:wpg="http://schemas.microsoft.com/office/word/2010/wordprocessingGroup" xmlns:wpi="http://schemas.microsoft.com/office/word/2010/wordprocessingInk" xmlns:wne="http://schemas.microsoft.com/office/word/2006/wordml" xmlns:wps="http://schemas.microsoft.com/office/word/2010/wordprocessingShape" mc:Ignorable="w14 w15 wp14">
+<w:footnotes xmlns:wpc="http://schemas.microsoft.com/office/word/2010/wordprocessingCanvas" xmlns:cx="http://schemas.microsoft.com/office/drawing/2014/chartex" xmlns:cx1="http://schemas.microsoft.com/office/drawing/2015/9/8/chartex" xmlns:cx2="http://schemas.microsoft.com/office/drawing/2015/10/21/chartex" xmlns:cx3="http://schemas.microsoft.com/office/drawing/2016/5/9/chartex" xmlns:cx4="http://schemas.microsoft.com/office/drawing/2016/5/10/chartex" xmlns:cx5="http://schemas.microsoft.com/office/drawing/2016/5/11/chartex" xmlns:cx6="http://schemas.microsoft.com/office/drawing/2016/5/12/chartex" xmlns:cx7="http://schemas.microsoft.com/office/drawing/2016/5/13/chartex" xmlns:cx8="http://schemas.microsoft.com/office/drawing/2016/5/14/chartex" xmlns:mc="http://schemas.openxmlformats.org/markup-compatibility/2006" xmlns:aink="http://schemas.microsoft.com/office/drawing/2016/ink" xmlns:am3d="http://schemas.microsoft.com/office/drawing/2017/model3d" xmlns:o="urn:schemas-microsoft-com:office:office" xmlns:r="http://schemas.openxmlformats.org/officeDocument/2006/relationships" xmlns:m="http://schemas.openxmlformats.org/officeDocument/2006/math" xmlns:v="urn:schemas-microsoft-com:vml" xmlns:wp14="http://schemas.microsoft.com/office/word/2010/wordprocessingDrawing" xmlns:wp="http://schemas.openxmlformats.org/drawingml/2006/wordprocessingDrawing" xmlns:w10="urn:schemas-microsoft-com:office:word" xmlns:w="http://schemas.openxmlformats.org/wordprocessingml/2006/main" xmlns:w14="http://schemas.microsoft.com/office/word/2010/wordml" xmlns:w15="http://schemas.microsoft.com/office/word/2012/wordml" xmlns:w16cid="http://schemas.microsoft.com/office/word/2016/wordml/cid" xmlns:w16se="http://schemas.microsoft.com/office/word/2015/wordml/symex" xmlns:wpg="http://schemas.microsoft.com/office/word/2010/wordprocessingGroup" xmlns:wpi="http://schemas.microsoft.com/office/word/2010/wordprocessingInk" xmlns:wne="http://schemas.microsoft.com/office/word/2006/wordml" xmlns:wps="http://schemas.microsoft.com/office/word/2010/wordprocessingShape" mc:Ignorable="w14 w15 w16se w16cid wp14">
   <w:footnote w:type="separator" w:id="-1">
     <w:p>
       <w:pPr>
@@ -2761,8 +2811,8 @@
 </file>
 
 <file path=word/numbering.xml><?xml version="1.0" encoding="utf-8"?>
-<w:numbering xmlns:wpc="http://schemas.microsoft.com/office/word/2010/wordprocessingCanvas" xmlns:mo="http://schemas.microsoft.com/office/mac/office/2008/main" xmlns:mc="http://schemas.openxmlformats.org/markup-compatibility/2006" xmlns:mv="urn:schemas-microsoft-com:mac:vml" xmlns:o="urn:schemas-microsoft-com:office:office" xmlns:r="http://schemas.openxmlformats.org/officeDocument/2006/relationships" xmlns:m="http://schemas.openxmlformats.org/officeDocument/2006/math" xmlns:v="urn:schemas-microsoft-com:vml" xmlns:wp14="http://schemas.microsoft.com/office/word/2010/wordprocessingDrawing" xmlns:wp="http://schemas.openxmlformats.org/drawingml/2006/wordprocessingDrawing" xmlns:w10="urn:schemas-microsoft-com:office:word" xmlns:w="http://schemas.openxmlformats.org/wordprocessingml/2006/main" xmlns:w14="http://schemas.microsoft.com/office/word/2010/wordml" xmlns:w15="http://schemas.microsoft.com/office/word/2012/wordml" xmlns:wpg="http://schemas.microsoft.com/office/word/2010/wordprocessingGroup" xmlns:wpi="http://schemas.microsoft.com/office/word/2010/wordprocessingInk" xmlns:wne="http://schemas.microsoft.com/office/word/2006/wordml" xmlns:wps="http://schemas.microsoft.com/office/word/2010/wordprocessingShape" mc:Ignorable="w14 w15 wp14">
-  <w:abstractNum w:abstractNumId="0">
+<w:numbering xmlns:wpc="http://schemas.microsoft.com/office/word/2010/wordprocessingCanvas" xmlns:cx="http://schemas.microsoft.com/office/drawing/2014/chartex" xmlns:cx1="http://schemas.microsoft.com/office/drawing/2015/9/8/chartex" xmlns:cx2="http://schemas.microsoft.com/office/drawing/2015/10/21/chartex" xmlns:cx3="http://schemas.microsoft.com/office/drawing/2016/5/9/chartex" xmlns:cx4="http://schemas.microsoft.com/office/drawing/2016/5/10/chartex" xmlns:cx5="http://schemas.microsoft.com/office/drawing/2016/5/11/chartex" xmlns:cx6="http://schemas.microsoft.com/office/drawing/2016/5/12/chartex" xmlns:cx7="http://schemas.microsoft.com/office/drawing/2016/5/13/chartex" xmlns:cx8="http://schemas.microsoft.com/office/drawing/2016/5/14/chartex" xmlns:mc="http://schemas.openxmlformats.org/markup-compatibility/2006" xmlns:aink="http://schemas.microsoft.com/office/drawing/2016/ink" xmlns:am3d="http://schemas.microsoft.com/office/drawing/2017/model3d" xmlns:o="urn:schemas-microsoft-com:office:office" xmlns:r="http://schemas.openxmlformats.org/officeDocument/2006/relationships" xmlns:m="http://schemas.openxmlformats.org/officeDocument/2006/math" xmlns:v="urn:schemas-microsoft-com:vml" xmlns:wp14="http://schemas.microsoft.com/office/word/2010/wordprocessingDrawing" xmlns:wp="http://schemas.openxmlformats.org/drawingml/2006/wordprocessingDrawing" xmlns:w10="urn:schemas-microsoft-com:office:word" xmlns:w="http://schemas.openxmlformats.org/wordprocessingml/2006/main" xmlns:w14="http://schemas.microsoft.com/office/word/2010/wordml" xmlns:w15="http://schemas.microsoft.com/office/word/2012/wordml" xmlns:w16cid="http://schemas.microsoft.com/office/word/2016/wordml/cid" xmlns:w16se="http://schemas.microsoft.com/office/word/2015/wordml/symex" xmlns:wpg="http://schemas.microsoft.com/office/word/2010/wordprocessingGroup" xmlns:wpi="http://schemas.microsoft.com/office/word/2010/wordprocessingInk" xmlns:wne="http://schemas.microsoft.com/office/word/2006/wordml" xmlns:wps="http://schemas.microsoft.com/office/word/2010/wordprocessingShape" mc:Ignorable="w14 w15 w16se w16cid wp14">
+  <w:abstractNum w:abstractNumId="0" w15:restartNumberingAfterBreak="0">
     <w:nsid w:val="0B073768"/>
     <w:multiLevelType w:val="multilevel"/>
     <w:tmpl w:val="924E6258"/>
@@ -2911,7 +2961,7 @@
       </w:rPr>
     </w:lvl>
   </w:abstractNum>
-  <w:abstractNum w:abstractNumId="1">
+  <w:abstractNum w:abstractNumId="1" w15:restartNumberingAfterBreak="0">
     <w:nsid w:val="1C052BF6"/>
     <w:multiLevelType w:val="multilevel"/>
     <w:tmpl w:val="61BCDC1A"/>
@@ -3060,7 +3110,7 @@
       </w:rPr>
     </w:lvl>
   </w:abstractNum>
-  <w:abstractNum w:abstractNumId="2">
+  <w:abstractNum w:abstractNumId="2" w15:restartNumberingAfterBreak="0">
     <w:nsid w:val="1C75616C"/>
     <w:multiLevelType w:val="multilevel"/>
     <w:tmpl w:val="58426894"/>
@@ -3209,7 +3259,7 @@
       </w:rPr>
     </w:lvl>
   </w:abstractNum>
-  <w:abstractNum w:abstractNumId="3">
+  <w:abstractNum w:abstractNumId="3" w15:restartNumberingAfterBreak="0">
     <w:nsid w:val="1C7D1478"/>
     <w:multiLevelType w:val="multilevel"/>
     <w:tmpl w:val="099C1F18"/>
@@ -3358,7 +3408,7 @@
       </w:rPr>
     </w:lvl>
   </w:abstractNum>
-  <w:abstractNum w:abstractNumId="4">
+  <w:abstractNum w:abstractNumId="4" w15:restartNumberingAfterBreak="0">
     <w:nsid w:val="23744393"/>
     <w:multiLevelType w:val="multilevel"/>
     <w:tmpl w:val="3C142784"/>
@@ -3507,7 +3557,7 @@
       </w:rPr>
     </w:lvl>
   </w:abstractNum>
-  <w:abstractNum w:abstractNumId="5">
+  <w:abstractNum w:abstractNumId="5" w15:restartNumberingAfterBreak="0">
     <w:nsid w:val="249B1699"/>
     <w:multiLevelType w:val="multilevel"/>
     <w:tmpl w:val="47E0BC1A"/>
@@ -3656,7 +3706,7 @@
       </w:rPr>
     </w:lvl>
   </w:abstractNum>
-  <w:abstractNum w:abstractNumId="6">
+  <w:abstractNum w:abstractNumId="6" w15:restartNumberingAfterBreak="0">
     <w:nsid w:val="25D35995"/>
     <w:multiLevelType w:val="multilevel"/>
     <w:tmpl w:val="E876A26E"/>
@@ -3805,7 +3855,7 @@
       </w:rPr>
     </w:lvl>
   </w:abstractNum>
-  <w:abstractNum w:abstractNumId="7">
+  <w:abstractNum w:abstractNumId="7" w15:restartNumberingAfterBreak="0">
     <w:nsid w:val="2A2466C4"/>
     <w:multiLevelType w:val="multilevel"/>
     <w:tmpl w:val="8660A50C"/>
@@ -3954,7 +4004,7 @@
       </w:rPr>
     </w:lvl>
   </w:abstractNum>
-  <w:abstractNum w:abstractNumId="8">
+  <w:abstractNum w:abstractNumId="8" w15:restartNumberingAfterBreak="0">
     <w:nsid w:val="3F531A86"/>
     <w:multiLevelType w:val="multilevel"/>
     <w:tmpl w:val="7AE29418"/>
@@ -4103,7 +4153,7 @@
       </w:rPr>
     </w:lvl>
   </w:abstractNum>
-  <w:abstractNum w:abstractNumId="9">
+  <w:abstractNum w:abstractNumId="9" w15:restartNumberingAfterBreak="0">
     <w:nsid w:val="4BEA1778"/>
     <w:multiLevelType w:val="multilevel"/>
     <w:tmpl w:val="0E9CE9F4"/>
@@ -4252,7 +4302,7 @@
       </w:rPr>
     </w:lvl>
   </w:abstractNum>
-  <w:abstractNum w:abstractNumId="10">
+  <w:abstractNum w:abstractNumId="10" w15:restartNumberingAfterBreak="0">
     <w:nsid w:val="55B41191"/>
     <w:multiLevelType w:val="multilevel"/>
     <w:tmpl w:val="3D3C91F6"/>
@@ -4401,7 +4451,7 @@
       </w:rPr>
     </w:lvl>
   </w:abstractNum>
-  <w:abstractNum w:abstractNumId="11">
+  <w:abstractNum w:abstractNumId="11" w15:restartNumberingAfterBreak="0">
     <w:nsid w:val="58805D34"/>
     <w:multiLevelType w:val="multilevel"/>
     <w:tmpl w:val="BF22F2FC"/>
@@ -4550,7 +4600,7 @@
       </w:rPr>
     </w:lvl>
   </w:abstractNum>
-  <w:abstractNum w:abstractNumId="12">
+  <w:abstractNum w:abstractNumId="12" w15:restartNumberingAfterBreak="0">
     <w:nsid w:val="64927628"/>
     <w:multiLevelType w:val="multilevel"/>
     <w:tmpl w:val="3BF8FA34"/>
@@ -4699,7 +4749,7 @@
       </w:rPr>
     </w:lvl>
   </w:abstractNum>
-  <w:abstractNum w:abstractNumId="13">
+  <w:abstractNum w:abstractNumId="13" w15:restartNumberingAfterBreak="0">
     <w:nsid w:val="6604703B"/>
     <w:multiLevelType w:val="multilevel"/>
     <w:tmpl w:val="CE7C0C06"/>
@@ -4848,7 +4898,7 @@
       </w:rPr>
     </w:lvl>
   </w:abstractNum>
-  <w:abstractNum w:abstractNumId="14">
+  <w:abstractNum w:abstractNumId="14" w15:restartNumberingAfterBreak="0">
     <w:nsid w:val="67AC7CDD"/>
     <w:multiLevelType w:val="multilevel"/>
     <w:tmpl w:val="E42E4BA8"/>
@@ -4997,7 +5047,7 @@
       </w:rPr>
     </w:lvl>
   </w:abstractNum>
-  <w:abstractNum w:abstractNumId="15">
+  <w:abstractNum w:abstractNumId="15" w15:restartNumberingAfterBreak="0">
     <w:nsid w:val="6AC43F05"/>
     <w:multiLevelType w:val="multilevel"/>
     <w:tmpl w:val="A89CD990"/>
@@ -5146,7 +5196,7 @@
       </w:rPr>
     </w:lvl>
   </w:abstractNum>
-  <w:abstractNum w:abstractNumId="16">
+  <w:abstractNum w:abstractNumId="16" w15:restartNumberingAfterBreak="0">
     <w:nsid w:val="78871798"/>
     <w:multiLevelType w:val="multilevel"/>
     <w:tmpl w:val="9AB467B6"/>
@@ -5295,7 +5345,7 @@
       </w:rPr>
     </w:lvl>
   </w:abstractNum>
-  <w:abstractNum w:abstractNumId="17">
+  <w:abstractNum w:abstractNumId="17" w15:restartNumberingAfterBreak="0">
     <w:nsid w:val="7CB570F0"/>
     <w:multiLevelType w:val="multilevel"/>
     <w:tmpl w:val="D14CFD92"/>
@@ -5502,7 +5552,7 @@
 </file>
 
 <file path=word/styles.xml><?xml version="1.0" encoding="utf-8"?>
-<w:styles xmlns:mc="http://schemas.openxmlformats.org/markup-compatibility/2006" xmlns:r="http://schemas.openxmlformats.org/officeDocument/2006/relationships" xmlns:w="http://schemas.openxmlformats.org/wordprocessingml/2006/main" xmlns:w14="http://schemas.microsoft.com/office/word/2010/wordml" xmlns:w15="http://schemas.microsoft.com/office/word/2012/wordml" mc:Ignorable="w14 w15">
+<w:styles xmlns:mc="http://schemas.openxmlformats.org/markup-compatibility/2006" xmlns:r="http://schemas.openxmlformats.org/officeDocument/2006/relationships" xmlns:w="http://schemas.openxmlformats.org/wordprocessingml/2006/main" xmlns:w14="http://schemas.microsoft.com/office/word/2010/wordml" xmlns:w15="http://schemas.microsoft.com/office/word/2012/wordml" xmlns:w16cid="http://schemas.microsoft.com/office/word/2016/wordml/cid" xmlns:w16se="http://schemas.microsoft.com/office/word/2015/wordml/symex" mc:Ignorable="w14 w15 w16se w16cid">
   <w:docDefaults>
     <w:rPrDefault>
       <w:rPr>
@@ -5518,7 +5568,7 @@
       </w:pPr>
     </w:pPrDefault>
   </w:docDefaults>
-  <w:latentStyles w:defLockedState="0" w:defUIPriority="99" w:defSemiHidden="0" w:defUnhideWhenUsed="0" w:defQFormat="0" w:count="382">
+  <w:latentStyles w:defLockedState="0" w:defUIPriority="99" w:defSemiHidden="0" w:defUnhideWhenUsed="0" w:defQFormat="0" w:count="375">
     <w:lsdException w:name="Normal" w:uiPriority="0" w:qFormat="1"/>
     <w:lsdException w:name="heading 1" w:uiPriority="9" w:qFormat="1"/>
     <w:lsdException w:name="heading 2" w:semiHidden="1" w:uiPriority="9" w:unhideWhenUsed="1" w:qFormat="1"/>
@@ -5624,6 +5674,7 @@
     <w:lsdException w:name="HTML Sample" w:semiHidden="1" w:unhideWhenUsed="1"/>
     <w:lsdException w:name="HTML Typewriter" w:semiHidden="1" w:unhideWhenUsed="1"/>
     <w:lsdException w:name="HTML Variable" w:semiHidden="1" w:unhideWhenUsed="1"/>
+    <w:lsdException w:name="Normal Table" w:semiHidden="1" w:unhideWhenUsed="1"/>
     <w:lsdException w:name="annotation subject" w:semiHidden="1" w:unhideWhenUsed="1"/>
     <w:lsdException w:name="No List" w:semiHidden="1" w:unhideWhenUsed="1"/>
     <w:lsdException w:name="Outline List 1" w:semiHidden="1" w:unhideWhenUsed="1"/>
@@ -5669,9 +5720,11 @@
     <w:lsdException w:name="Table Subtle 1" w:semiHidden="1" w:unhideWhenUsed="1"/>
     <w:lsdException w:name="Table Subtle 2" w:semiHidden="1" w:unhideWhenUsed="1"/>
     <w:lsdException w:name="Table Web 1" w:semiHidden="1" w:unhideWhenUsed="1"/>
+    <w:lsdException w:name="Table Web 2" w:semiHidden="1" w:unhideWhenUsed="1"/>
     <w:lsdException w:name="Table Web 3" w:semiHidden="1" w:unhideWhenUsed="1"/>
     <w:lsdException w:name="Balloon Text" w:semiHidden="1" w:unhideWhenUsed="1"/>
     <w:lsdException w:name="Table Grid" w:uiPriority="39"/>
+    <w:lsdException w:name="Table Theme" w:semiHidden="1" w:unhideWhenUsed="1"/>
     <w:lsdException w:name="Placeholder Text" w:semiHidden="1"/>
     <w:lsdException w:name="No Spacing" w:uiPriority="1" w:qFormat="1"/>
     <w:lsdException w:name="Light Shading" w:uiPriority="60"/>
@@ -6028,7 +6081,7 @@
       <w:lang w:eastAsia="pt-BR"/>
     </w:rPr>
   </w:style>
-  <w:style w:type="character" w:styleId="Hiperlink">
+  <w:style w:type="character" w:styleId="Hyperlink">
     <w:name w:val="Hyperlink"/>
     <w:basedOn w:val="Fontepargpadro"/>
     <w:uiPriority w:val="99"/>
@@ -6100,6 +6153,17 @@
     <w:link w:val="Rodap"/>
     <w:uiPriority w:val="99"/>
     <w:rsid w:val="00BE377A"/>
+  </w:style>
+  <w:style w:type="paragraph" w:styleId="PargrafodaLista">
+    <w:name w:val="List Paragraph"/>
+    <w:basedOn w:val="Normal"/>
+    <w:uiPriority w:val="34"/>
+    <w:qFormat/>
+    <w:rsid w:val="003818B4"/>
+    <w:pPr>
+      <w:ind w:left="720"/>
+      <w:contextualSpacing/>
+    </w:pPr>
   </w:style>
 </w:styles>
 </file>

</xml_diff>